<commit_message>
Resolving errors on GUI
</commit_message>
<xml_diff>
--- a/BSHCS Distributed Systems REPEAT TBAA - Jan 2023.docx
+++ b/BSHCS Distributed Systems REPEAT TBAA - Jan 2023.docx
@@ -13,7 +13,7 @@
           <w:noProof/>
         </w:rPr>
         <w:drawing>
-          <wp:inline distT="0" distB="0" distL="0" distR="0" wp14:anchorId="49D36950" wp14:editId="4E7C0066">
+          <wp:inline distT="0" distB="0" distL="0" distR="0" wp14:anchorId="4E31BE12" wp14:editId="6555997F">
             <wp:extent cx="1441069" cy="858520"/>
             <wp:effectExtent l="0" t="0" r="0" b="0"/>
             <wp:docPr id="90" name="Picture 90"/>
@@ -162,24 +162,13 @@
       <w:pPr>
         <w:spacing w:after="94" w:line="259" w:lineRule="auto"/>
         <w:ind w:left="0" w:right="0" w:firstLine="0"/>
-        <w:jc w:val="center"/>
-        <w:rPr>
-          <w:rFonts w:eastAsia="Times New Roman"/>
-          <w:b/>
-          <w:bCs/>
-          <w:sz w:val="28"/>
-          <w:szCs w:val="28"/>
-        </w:rPr>
-      </w:pPr>
-      <w:r>
-        <w:rPr>
-          <w:rFonts w:eastAsia="Times New Roman"/>
-          <w:b/>
-          <w:bCs/>
-          <w:sz w:val="28"/>
-          <w:szCs w:val="28"/>
-        </w:rPr>
-        <w:t>Hannah O’Rourke</w:t>
+      </w:pPr>
+      <w:r>
+        <w:rPr>
+          <w:rFonts w:ascii="Times New Roman" w:eastAsia="Times New Roman" w:hAnsi="Times New Roman" w:cs="Times New Roman"/>
+          <w:sz w:val="26"/>
+        </w:rPr>
+        <w:t xml:space="preserve"> </w:t>
       </w:r>
     </w:p>
     <w:p>
@@ -187,35 +176,13 @@
         <w:spacing w:after="210" w:line="259" w:lineRule="auto"/>
         <w:ind w:right="20"/>
         <w:jc w:val="center"/>
-        <w:rPr>
-          <w:b/>
-          <w:sz w:val="28"/>
-          <w:szCs w:val="28"/>
-        </w:rPr>
-      </w:pPr>
-      <w:r>
-        <w:rPr>
-          <w:b/>
-          <w:sz w:val="28"/>
-          <w:szCs w:val="28"/>
-        </w:rPr>
-        <w:t>National C</w:t>
-      </w:r>
-      <w:r>
-        <w:rPr>
-          <w:b/>
-          <w:sz w:val="28"/>
-          <w:szCs w:val="28"/>
-        </w:rPr>
-        <w:t>o</w:t>
-      </w:r>
-      <w:r>
-        <w:rPr>
-          <w:b/>
-          <w:sz w:val="28"/>
-          <w:szCs w:val="28"/>
-        </w:rPr>
-        <w:t xml:space="preserve">llege of Ireland </w:t>
+      </w:pPr>
+      <w:r>
+        <w:rPr>
+          <w:b/>
+          <w:sz w:val="28"/>
+        </w:rPr>
+        <w:t xml:space="preserve">National College of Ireland </w:t>
       </w:r>
     </w:p>
     <w:p>
@@ -223,88 +190,41 @@
         <w:spacing w:after="0" w:line="259" w:lineRule="auto"/>
         <w:ind w:left="0" w:right="13" w:firstLine="0"/>
         <w:jc w:val="center"/>
-        <w:rPr>
-          <w:b/>
-          <w:sz w:val="28"/>
-          <w:szCs w:val="28"/>
-        </w:rPr>
-      </w:pPr>
-      <w:r>
-        <w:rPr>
-          <w:b/>
-          <w:sz w:val="28"/>
-          <w:szCs w:val="28"/>
+      </w:pPr>
+      <w:r>
+        <w:rPr>
+          <w:b/>
         </w:rPr>
         <w:t xml:space="preserve">BSC (Honours) in Computing - Full-time - Year 4 </w:t>
       </w:r>
     </w:p>
     <w:p>
       <w:pPr>
-        <w:spacing w:after="0" w:line="259" w:lineRule="auto"/>
-        <w:ind w:left="0" w:right="13" w:firstLine="0"/>
-        <w:jc w:val="center"/>
-        <w:rPr>
-          <w:sz w:val="28"/>
-          <w:szCs w:val="28"/>
-        </w:rPr>
-      </w:pPr>
-    </w:p>
-    <w:p>
-      <w:pPr>
-        <w:spacing w:after="0" w:line="259" w:lineRule="auto"/>
-        <w:ind w:right="13"/>
-        <w:jc w:val="center"/>
-        <w:rPr>
-          <w:b/>
-          <w:sz w:val="28"/>
-          <w:szCs w:val="28"/>
-        </w:rPr>
-      </w:pPr>
-      <w:r>
-        <w:rPr>
-          <w:b/>
-          <w:sz w:val="28"/>
-          <w:szCs w:val="28"/>
+        <w:spacing w:after="172" w:line="259" w:lineRule="auto"/>
+        <w:ind w:left="0" w:right="0" w:firstLine="0"/>
+      </w:pPr>
+      <w:r>
+        <w:rPr>
+          <w:b/>
+          <w:sz w:val="15"/>
         </w:rPr>
         <w:t xml:space="preserve"> </w:t>
       </w:r>
-      <w:r>
-        <w:rPr>
-          <w:b/>
-          <w:sz w:val="28"/>
-          <w:szCs w:val="28"/>
-        </w:rPr>
-        <w:t xml:space="preserve">Distributed Systems </w:t>
-      </w:r>
-    </w:p>
-    <w:p>
-      <w:pPr>
-        <w:spacing w:after="0" w:line="259" w:lineRule="auto"/>
-        <w:ind w:right="13"/>
-        <w:jc w:val="center"/>
-        <w:rPr>
-          <w:sz w:val="28"/>
-          <w:szCs w:val="28"/>
-        </w:rPr>
-      </w:pPr>
     </w:p>
     <w:p>
       <w:pPr>
         <w:pStyle w:val="Heading1"/>
         <w:spacing w:line="478" w:lineRule="auto"/>
         <w:ind w:left="3217" w:right="686" w:hanging="1352"/>
-        <w:rPr>
-          <w:szCs w:val="28"/>
-        </w:rPr>
       </w:pPr>
       <w:r>
         <w:rPr>
           <w:rFonts w:ascii="Arial" w:eastAsia="Arial" w:hAnsi="Arial" w:cs="Arial"/>
           <w:b/>
           <w:color w:val="000000"/>
-          <w:szCs w:val="28"/>
-        </w:rPr>
-        <w:t xml:space="preserve">Repeat Terminal Based Assessment Assignment </w:t>
+          <w:sz w:val="24"/>
+        </w:rPr>
+        <w:t xml:space="preserve">Repeat Terminal Based Assessment Assignment – Jan 2023 Completed by 06 January 2023 </w:t>
       </w:r>
     </w:p>
     <w:p>
@@ -334,10 +254,10 @@
         <mc:AlternateContent>
           <mc:Choice Requires="wpg">
             <w:drawing>
-              <wp:inline distT="0" distB="0" distL="0" distR="0" wp14:anchorId="062816D6" wp14:editId="4B00B1AF">
+              <wp:inline distT="0" distB="0" distL="0" distR="0" wp14:anchorId="1FEE78A0" wp14:editId="1A9663A6">
                 <wp:extent cx="4857750" cy="7620"/>
                 <wp:effectExtent l="0" t="0" r="0" b="0"/>
-                <wp:docPr id="4320" name="Group 4320"/>
+                <wp:docPr id="4327" name="Group 4327"/>
                 <wp:cNvGraphicFramePr/>
                 <a:graphic xmlns:a="http://schemas.openxmlformats.org/drawingml/2006/main">
                   <a:graphicData uri="http://schemas.microsoft.com/office/word/2010/wordprocessingGroup">
@@ -404,7 +324,7 @@
           </mc:Choice>
           <mc:Fallback xmlns:a="http://schemas.openxmlformats.org/drawingml/2006/main">
             <w:pict>
-              <v:group id="Group 4320" style="width:382.5pt;height:0.6pt;mso-position-horizontal-relative:char;mso-position-vertical-relative:line" coordsize="48577,76">
+              <v:group id="Group 4327" style="width:382.5pt;height:0.6pt;mso-position-horizontal-relative:char;mso-position-vertical-relative:line" coordsize="48577,76">
                 <v:shape id="Shape 12" style="position:absolute;width:48577;height:0;left:0;top:0;" coordsize="4857750,0" path="m0,0l4857750,0">
                   <v:stroke weight="0.6pt" endcap="flat" joinstyle="round" on="true" color="#000000"/>
                   <v:fill on="false" color="#000000" opacity="0"/>
@@ -419,13 +339,78 @@
       <w:pPr>
         <w:spacing w:after="216" w:line="259" w:lineRule="auto"/>
         <w:ind w:left="0" w:right="0" w:firstLine="0"/>
-      </w:pPr>
-      <w:r>
-        <w:rPr>
-          <w:b/>
-          <w:sz w:val="14"/>
-        </w:rPr>
-        <w:t xml:space="preserve"> </w:t>
+        <w:jc w:val="center"/>
+        <w:rPr>
+          <w:b/>
+          <w:sz w:val="28"/>
+          <w:szCs w:val="28"/>
+        </w:rPr>
+      </w:pPr>
+      <w:r>
+        <w:rPr>
+          <w:b/>
+          <w:sz w:val="28"/>
+          <w:szCs w:val="28"/>
+        </w:rPr>
+        <w:t xml:space="preserve">Hannah </w:t>
+      </w:r>
+      <w:proofErr w:type="spellStart"/>
+      <w:r>
+        <w:rPr>
+          <w:b/>
+          <w:sz w:val="28"/>
+          <w:szCs w:val="28"/>
+        </w:rPr>
+        <w:t>ORourke</w:t>
+      </w:r>
+      <w:proofErr w:type="spellEnd"/>
+    </w:p>
+    <w:p>
+      <w:pPr>
+        <w:spacing w:after="216" w:line="259" w:lineRule="auto"/>
+        <w:ind w:left="0" w:right="0" w:firstLine="0"/>
+        <w:jc w:val="center"/>
+        <w:rPr>
+          <w:b/>
+          <w:sz w:val="28"/>
+          <w:szCs w:val="28"/>
+        </w:rPr>
+      </w:pPr>
+      <w:r>
+        <w:rPr>
+          <w:b/>
+          <w:sz w:val="28"/>
+          <w:szCs w:val="28"/>
+        </w:rPr>
+        <w:t>X18100325</w:t>
+      </w:r>
+    </w:p>
+    <w:p>
+      <w:pPr>
+        <w:spacing w:after="0" w:line="259" w:lineRule="auto"/>
+        <w:ind w:right="13"/>
+        <w:jc w:val="center"/>
+        <w:rPr>
+          <w:b/>
+          <w:sz w:val="28"/>
+          <w:szCs w:val="28"/>
+        </w:rPr>
+      </w:pPr>
+      <w:r>
+        <w:rPr>
+          <w:b/>
+          <w:sz w:val="28"/>
+          <w:szCs w:val="28"/>
+        </w:rPr>
+        <w:t xml:space="preserve">Distributed Systems </w:t>
+      </w:r>
+      <w:r>
+        <w:rPr>
+          <w:b/>
+          <w:sz w:val="28"/>
+          <w:szCs w:val="28"/>
+        </w:rPr>
+        <w:t>Project Report</w:t>
       </w:r>
     </w:p>
     <w:p>
@@ -433,13 +418,66 @@
         <w:spacing w:after="0" w:line="259" w:lineRule="auto"/>
         <w:ind w:left="0" w:right="287" w:firstLine="0"/>
         <w:jc w:val="center"/>
+        <w:rPr>
+          <w:b/>
+          <w:sz w:val="28"/>
+          <w:szCs w:val="28"/>
+        </w:rPr>
       </w:pPr>
     </w:p>
     <w:p>
       <w:pPr>
         <w:spacing w:after="0" w:line="259" w:lineRule="auto"/>
-        <w:ind w:left="0" w:right="0" w:firstLine="0"/>
-      </w:pPr>
+        <w:ind w:left="0" w:firstLine="0"/>
+        <w:jc w:val="center"/>
+        <w:rPr>
+          <w:b/>
+          <w:sz w:val="28"/>
+          <w:szCs w:val="28"/>
+        </w:rPr>
+      </w:pPr>
+      <w:proofErr w:type="spellStart"/>
+      <w:r>
+        <w:rPr>
+          <w:b/>
+          <w:sz w:val="28"/>
+          <w:szCs w:val="28"/>
+        </w:rPr>
+        <w:t>Dr.</w:t>
+      </w:r>
+      <w:proofErr w:type="spellEnd"/>
+      <w:r>
+        <w:rPr>
+          <w:b/>
+          <w:sz w:val="28"/>
+          <w:szCs w:val="28"/>
+        </w:rPr>
+        <w:t xml:space="preserve"> Athanasios Staikopoulos</w:t>
+      </w:r>
+    </w:p>
+    <w:p>
+      <w:pPr>
+        <w:spacing w:after="12" w:line="259" w:lineRule="auto"/>
+        <w:ind w:left="0" w:right="287" w:firstLine="0"/>
+        <w:jc w:val="center"/>
+        <w:rPr>
+          <w:b/>
+          <w:sz w:val="28"/>
+          <w:szCs w:val="28"/>
+        </w:rPr>
+      </w:pPr>
+    </w:p>
+    <w:p>
+      <w:pPr>
+        <w:spacing w:after="0" w:line="259" w:lineRule="auto"/>
+        <w:ind w:left="0" w:right="0" w:firstLine="0"/>
+      </w:pPr>
+      <w:r>
+        <w:rPr>
+          <w:sz w:val="28"/>
+        </w:rPr>
+        <w:t xml:space="preserve"> </w:t>
+      </w:r>
     </w:p>
     <w:p>
       <w:pPr>
@@ -467,420 +505,2686 @@
     </w:p>
     <w:p>
       <w:pPr>
-        <w:spacing w:after="165" w:line="259" w:lineRule="auto"/>
-        <w:ind w:left="101" w:right="0" w:firstLine="0"/>
-      </w:pPr>
-    </w:p>
-    <w:p>
-      <w:pPr>
-        <w:spacing w:after="165" w:line="259" w:lineRule="auto"/>
-        <w:ind w:left="101" w:right="0" w:firstLine="0"/>
-      </w:pPr>
-    </w:p>
-    <w:p>
-      <w:pPr>
-        <w:spacing w:after="165" w:line="259" w:lineRule="auto"/>
-        <w:ind w:left="101" w:right="0" w:firstLine="0"/>
-      </w:pPr>
-    </w:p>
-    <w:p>
-      <w:pPr>
-        <w:spacing w:after="165" w:line="259" w:lineRule="auto"/>
-        <w:ind w:left="101" w:right="0" w:firstLine="0"/>
-      </w:pPr>
-    </w:p>
-    <w:p>
-      <w:pPr>
-        <w:spacing w:after="165" w:line="259" w:lineRule="auto"/>
-        <w:ind w:left="101" w:right="0" w:firstLine="0"/>
-      </w:pPr>
-    </w:p>
-    <w:p>
-      <w:pPr>
-        <w:spacing w:after="165" w:line="259" w:lineRule="auto"/>
-        <w:ind w:left="101" w:right="0" w:firstLine="0"/>
-      </w:pPr>
-    </w:p>
-    <w:p>
-      <w:pPr>
-        <w:spacing w:after="165" w:line="259" w:lineRule="auto"/>
-        <w:ind w:left="101" w:right="0" w:firstLine="0"/>
-      </w:pPr>
-    </w:p>
-    <w:p>
-      <w:pPr>
-        <w:spacing w:after="165" w:line="259" w:lineRule="auto"/>
-        <w:ind w:left="101" w:right="0" w:firstLine="0"/>
-      </w:pPr>
-    </w:p>
-    <w:p>
-      <w:pPr>
-        <w:spacing w:after="165" w:line="259" w:lineRule="auto"/>
-        <w:ind w:left="101" w:right="0" w:firstLine="0"/>
-      </w:pPr>
-    </w:p>
-    <w:p>
-      <w:pPr>
-        <w:pStyle w:val="Heading2"/>
-        <w:ind w:left="96" w:right="686"/>
-        <w:jc w:val="center"/>
-      </w:pPr>
-      <w:r>
+        <w:spacing w:after="160" w:line="259" w:lineRule="auto"/>
+        <w:ind w:left="0" w:right="0" w:firstLine="0"/>
+      </w:pPr>
+      <w:r>
+        <w:br w:type="page"/>
+      </w:r>
+    </w:p>
+    <w:p>
+      <w:pPr>
+        <w:pStyle w:val="NormalWeb"/>
+        <w:spacing w:before="240" w:beforeAutospacing="0" w:after="240" w:afterAutospacing="0"/>
+        <w:ind w:right="1080"/>
+        <w:rPr>
+          <w:rFonts w:ascii="Arial" w:hAnsi="Arial" w:cs="Arial"/>
+          <w:b/>
+          <w:bCs/>
+          <w:i/>
+          <w:iCs/>
+          <w:color w:val="000000"/>
+          <w:sz w:val="28"/>
+          <w:szCs w:val="28"/>
+        </w:rPr>
+      </w:pPr>
+      <w:r>
+        <w:rPr>
+          <w:rFonts w:ascii="Arial" w:hAnsi="Arial" w:cs="Arial"/>
+          <w:b/>
+          <w:bCs/>
+          <w:i/>
+          <w:iCs/>
+          <w:color w:val="000000"/>
+          <w:sz w:val="28"/>
+          <w:szCs w:val="28"/>
+        </w:rPr>
         <w:lastRenderedPageBreak/>
-        <w:t xml:space="preserve">Smart City </w:t>
+        <w:t xml:space="preserve">Introduction </w:t>
+      </w:r>
+    </w:p>
+    <w:p>
+      <w:pPr>
+        <w:pStyle w:val="NormalWeb"/>
+        <w:spacing w:before="240" w:beforeAutospacing="0" w:after="240" w:afterAutospacing="0"/>
+        <w:ind w:right="1080"/>
+        <w:rPr>
+          <w:rFonts w:ascii="Arial" w:hAnsi="Arial" w:cs="Arial"/>
+          <w:b/>
+          <w:bCs/>
+          <w:i/>
+          <w:iCs/>
+          <w:color w:val="000000"/>
+          <w:sz w:val="28"/>
+          <w:szCs w:val="28"/>
+        </w:rPr>
+      </w:pPr>
+    </w:p>
+    <w:p>
+      <w:pPr>
+        <w:pStyle w:val="NormalWeb"/>
+        <w:spacing w:before="240" w:beforeAutospacing="0" w:after="240" w:afterAutospacing="0"/>
+        <w:ind w:right="1080"/>
+        <w:rPr>
+          <w:rFonts w:ascii="Arial" w:hAnsi="Arial" w:cs="Arial"/>
+          <w:b/>
+          <w:bCs/>
+          <w:i/>
+          <w:iCs/>
+          <w:color w:val="000000"/>
+          <w:sz w:val="28"/>
+          <w:szCs w:val="28"/>
+        </w:rPr>
+      </w:pPr>
+    </w:p>
+    <w:p>
+      <w:pPr>
+        <w:pStyle w:val="NormalWeb"/>
+        <w:spacing w:before="240" w:beforeAutospacing="0" w:after="240" w:afterAutospacing="0"/>
+        <w:ind w:right="1080"/>
+        <w:rPr>
+          <w:rFonts w:ascii="Arial" w:hAnsi="Arial" w:cs="Arial"/>
+          <w:b/>
+          <w:bCs/>
+          <w:i/>
+          <w:iCs/>
+          <w:color w:val="000000"/>
+          <w:sz w:val="28"/>
+          <w:szCs w:val="28"/>
+        </w:rPr>
+      </w:pPr>
+    </w:p>
+    <w:p>
+      <w:pPr>
+        <w:pStyle w:val="NormalWeb"/>
+        <w:spacing w:before="240" w:beforeAutospacing="0" w:after="240" w:afterAutospacing="0"/>
+        <w:ind w:right="1080"/>
+        <w:rPr>
+          <w:rFonts w:ascii="Arial" w:hAnsi="Arial" w:cs="Arial"/>
+          <w:b/>
+          <w:bCs/>
+          <w:i/>
+          <w:iCs/>
+          <w:color w:val="000000"/>
+          <w:sz w:val="28"/>
+          <w:szCs w:val="28"/>
+        </w:rPr>
+      </w:pPr>
+    </w:p>
+    <w:p>
+      <w:pPr>
+        <w:pStyle w:val="NormalWeb"/>
+        <w:spacing w:before="240" w:beforeAutospacing="0" w:after="240" w:afterAutospacing="0"/>
+        <w:ind w:right="1080"/>
+        <w:rPr>
+          <w:rFonts w:ascii="Arial" w:hAnsi="Arial" w:cs="Arial"/>
+          <w:b/>
+          <w:bCs/>
+          <w:i/>
+          <w:iCs/>
+          <w:color w:val="000000"/>
+          <w:sz w:val="28"/>
+          <w:szCs w:val="28"/>
+        </w:rPr>
+      </w:pPr>
+    </w:p>
+    <w:p>
+      <w:pPr>
+        <w:pStyle w:val="NormalWeb"/>
+        <w:spacing w:before="240" w:beforeAutospacing="0" w:after="240" w:afterAutospacing="0"/>
+        <w:ind w:right="1080"/>
+        <w:rPr>
+          <w:rFonts w:ascii="Arial" w:hAnsi="Arial" w:cs="Arial"/>
+          <w:b/>
+          <w:bCs/>
+          <w:i/>
+          <w:iCs/>
+          <w:color w:val="000000"/>
+          <w:sz w:val="28"/>
+          <w:szCs w:val="28"/>
+        </w:rPr>
+      </w:pPr>
+    </w:p>
+    <w:p>
+      <w:pPr>
+        <w:pStyle w:val="NormalWeb"/>
+        <w:spacing w:before="240" w:beforeAutospacing="0" w:after="240" w:afterAutospacing="0"/>
+        <w:ind w:right="1080"/>
+        <w:rPr>
+          <w:rFonts w:ascii="Arial" w:hAnsi="Arial" w:cs="Arial"/>
+          <w:b/>
+          <w:bCs/>
+          <w:i/>
+          <w:iCs/>
+          <w:color w:val="000000"/>
+          <w:sz w:val="28"/>
+          <w:szCs w:val="28"/>
+        </w:rPr>
+      </w:pPr>
+    </w:p>
+    <w:p>
+      <w:pPr>
+        <w:pStyle w:val="NormalWeb"/>
+        <w:spacing w:before="240" w:beforeAutospacing="0" w:after="240" w:afterAutospacing="0"/>
+        <w:ind w:right="1080"/>
+      </w:pPr>
+    </w:p>
+    <w:p>
+      <w:pPr>
+        <w:spacing w:before="240" w:after="240" w:line="240" w:lineRule="auto"/>
+        <w:ind w:left="0" w:right="1080" w:firstLine="0"/>
+        <w:rPr>
+          <w:rFonts w:eastAsia="Times New Roman"/>
+          <w:b/>
+          <w:bCs/>
+          <w:i/>
+          <w:iCs/>
+          <w:sz w:val="28"/>
+          <w:szCs w:val="28"/>
+        </w:rPr>
+      </w:pPr>
+      <w:r>
+        <w:rPr>
+          <w:rFonts w:eastAsia="Times New Roman"/>
+          <w:b/>
+          <w:bCs/>
+          <w:i/>
+          <w:iCs/>
+          <w:sz w:val="28"/>
+          <w:szCs w:val="28"/>
+        </w:rPr>
+        <w:t xml:space="preserve">Service Definitions  </w:t>
+      </w:r>
+    </w:p>
+    <w:p>
+      <w:pPr>
+        <w:spacing w:before="240" w:after="240" w:line="240" w:lineRule="auto"/>
+        <w:ind w:left="0" w:right="1080" w:firstLine="0"/>
+        <w:rPr>
+          <w:rFonts w:eastAsia="Times New Roman"/>
+          <w:b/>
+          <w:bCs/>
+          <w:i/>
+          <w:iCs/>
+          <w:sz w:val="28"/>
+          <w:szCs w:val="28"/>
+        </w:rPr>
+      </w:pPr>
+    </w:p>
+    <w:p>
+      <w:pPr>
+        <w:spacing w:before="240" w:after="240" w:line="240" w:lineRule="auto"/>
+        <w:ind w:left="0" w:right="1080" w:firstLine="0"/>
+        <w:rPr>
+          <w:rFonts w:eastAsia="Times New Roman"/>
+          <w:b/>
+          <w:bCs/>
+          <w:i/>
+          <w:iCs/>
+          <w:sz w:val="28"/>
+          <w:szCs w:val="28"/>
+        </w:rPr>
+      </w:pPr>
+    </w:p>
+    <w:p>
+      <w:pPr>
+        <w:spacing w:before="240" w:after="240" w:line="240" w:lineRule="auto"/>
+        <w:ind w:left="0" w:right="1080" w:firstLine="0"/>
+        <w:rPr>
+          <w:rFonts w:eastAsia="Times New Roman"/>
+          <w:b/>
+          <w:bCs/>
+          <w:i/>
+          <w:iCs/>
+          <w:sz w:val="28"/>
+          <w:szCs w:val="28"/>
+        </w:rPr>
+      </w:pPr>
+    </w:p>
+    <w:p>
+      <w:pPr>
+        <w:spacing w:before="240" w:after="240" w:line="240" w:lineRule="auto"/>
+        <w:ind w:left="0" w:right="1080" w:firstLine="0"/>
+        <w:rPr>
+          <w:rFonts w:eastAsia="Times New Roman"/>
+          <w:b/>
+          <w:bCs/>
+          <w:i/>
+          <w:iCs/>
+          <w:sz w:val="28"/>
+          <w:szCs w:val="28"/>
+        </w:rPr>
+      </w:pPr>
+    </w:p>
+    <w:p>
+      <w:pPr>
+        <w:spacing w:before="240" w:after="240" w:line="240" w:lineRule="auto"/>
+        <w:ind w:left="0" w:right="1080" w:firstLine="0"/>
+        <w:rPr>
+          <w:rFonts w:eastAsia="Times New Roman"/>
+          <w:b/>
+          <w:bCs/>
+          <w:i/>
+          <w:iCs/>
+          <w:sz w:val="28"/>
+          <w:szCs w:val="28"/>
+        </w:rPr>
+      </w:pPr>
+    </w:p>
+    <w:p>
+      <w:pPr>
+        <w:spacing w:before="240" w:after="240" w:line="240" w:lineRule="auto"/>
+        <w:ind w:left="0" w:right="1080" w:firstLine="0"/>
+        <w:rPr>
+          <w:rFonts w:ascii="Times New Roman" w:eastAsia="Times New Roman" w:hAnsi="Times New Roman" w:cs="Times New Roman"/>
+          <w:color w:val="auto"/>
+          <w:szCs w:val="24"/>
+        </w:rPr>
+      </w:pPr>
+    </w:p>
+    <w:p>
+      <w:pPr>
+        <w:spacing w:before="240" w:after="240" w:line="240" w:lineRule="auto"/>
+        <w:ind w:left="0" w:right="1080" w:firstLine="0"/>
+        <w:rPr>
+          <w:rFonts w:ascii="Times New Roman" w:eastAsia="Times New Roman" w:hAnsi="Times New Roman" w:cs="Times New Roman"/>
+          <w:color w:val="auto"/>
+          <w:szCs w:val="24"/>
+        </w:rPr>
+      </w:pPr>
+    </w:p>
+    <w:p>
+      <w:pPr>
+        <w:spacing w:before="240" w:after="240" w:line="240" w:lineRule="auto"/>
+        <w:ind w:left="0" w:right="1080" w:firstLine="0"/>
+        <w:rPr>
+          <w:rFonts w:ascii="Times New Roman" w:eastAsia="Times New Roman" w:hAnsi="Times New Roman" w:cs="Times New Roman"/>
+          <w:color w:val="auto"/>
+          <w:szCs w:val="24"/>
+        </w:rPr>
+      </w:pPr>
+    </w:p>
+    <w:p>
+      <w:pPr>
+        <w:spacing w:before="240" w:after="240" w:line="240" w:lineRule="auto"/>
+        <w:ind w:left="0" w:right="1080" w:firstLine="0"/>
+        <w:rPr>
+          <w:rFonts w:ascii="Times New Roman" w:eastAsia="Times New Roman" w:hAnsi="Times New Roman" w:cs="Times New Roman"/>
+          <w:color w:val="auto"/>
+          <w:szCs w:val="24"/>
+        </w:rPr>
+      </w:pPr>
+    </w:p>
+    <w:p>
+      <w:pPr>
+        <w:spacing w:before="240" w:after="240" w:line="240" w:lineRule="auto"/>
+        <w:ind w:left="0" w:right="1080" w:firstLine="0"/>
+        <w:rPr>
+          <w:rFonts w:ascii="Times New Roman" w:eastAsia="Times New Roman" w:hAnsi="Times New Roman" w:cs="Times New Roman"/>
+          <w:color w:val="auto"/>
+          <w:szCs w:val="24"/>
+        </w:rPr>
+      </w:pPr>
+    </w:p>
+    <w:p>
+      <w:pPr>
+        <w:spacing w:before="240" w:after="240" w:line="240" w:lineRule="auto"/>
+        <w:ind w:left="0" w:right="1080" w:firstLine="0"/>
+        <w:rPr>
+          <w:rFonts w:ascii="Times New Roman" w:eastAsia="Times New Roman" w:hAnsi="Times New Roman" w:cs="Times New Roman"/>
+          <w:color w:val="auto"/>
+          <w:szCs w:val="24"/>
+        </w:rPr>
+      </w:pPr>
+    </w:p>
+    <w:p>
+      <w:pPr>
+        <w:spacing w:before="240" w:after="240" w:line="240" w:lineRule="auto"/>
+        <w:ind w:left="0" w:right="1080" w:firstLine="0"/>
+        <w:rPr>
+          <w:rFonts w:ascii="Times New Roman" w:eastAsia="Times New Roman" w:hAnsi="Times New Roman" w:cs="Times New Roman"/>
+          <w:color w:val="auto"/>
+          <w:szCs w:val="24"/>
+        </w:rPr>
+      </w:pPr>
+    </w:p>
+    <w:p>
+      <w:pPr>
+        <w:spacing w:before="240" w:after="240" w:line="240" w:lineRule="auto"/>
+        <w:ind w:left="0" w:right="1080" w:firstLine="0"/>
+        <w:rPr>
+          <w:rFonts w:ascii="Times New Roman" w:eastAsia="Times New Roman" w:hAnsi="Times New Roman" w:cs="Times New Roman"/>
+          <w:color w:val="auto"/>
+          <w:szCs w:val="24"/>
+        </w:rPr>
+      </w:pPr>
+    </w:p>
+    <w:p>
+      <w:pPr>
+        <w:spacing w:before="240" w:after="240" w:line="240" w:lineRule="auto"/>
+        <w:ind w:left="0" w:right="1080" w:firstLine="0"/>
+        <w:rPr>
+          <w:rFonts w:ascii="Times New Roman" w:eastAsia="Times New Roman" w:hAnsi="Times New Roman" w:cs="Times New Roman"/>
+          <w:color w:val="auto"/>
+          <w:szCs w:val="24"/>
+        </w:rPr>
+      </w:pPr>
+    </w:p>
+    <w:p>
+      <w:pPr>
+        <w:spacing w:before="240" w:after="240" w:line="240" w:lineRule="auto"/>
+        <w:ind w:left="0" w:right="1080" w:firstLine="0"/>
+        <w:rPr>
+          <w:rFonts w:ascii="Times New Roman" w:eastAsia="Times New Roman" w:hAnsi="Times New Roman" w:cs="Times New Roman"/>
+          <w:color w:val="auto"/>
+          <w:szCs w:val="24"/>
+        </w:rPr>
+      </w:pPr>
+    </w:p>
+    <w:p>
+      <w:pPr>
+        <w:spacing w:before="240" w:after="240" w:line="240" w:lineRule="auto"/>
+        <w:ind w:left="0" w:right="1080" w:firstLine="0"/>
+        <w:rPr>
+          <w:rFonts w:ascii="Times New Roman" w:eastAsia="Times New Roman" w:hAnsi="Times New Roman" w:cs="Times New Roman"/>
+          <w:color w:val="auto"/>
+          <w:szCs w:val="24"/>
+        </w:rPr>
+      </w:pPr>
+    </w:p>
+    <w:p>
+      <w:pPr>
+        <w:spacing w:before="240" w:after="240" w:line="240" w:lineRule="auto"/>
+        <w:ind w:left="0" w:right="1080" w:firstLine="0"/>
+        <w:rPr>
+          <w:rFonts w:ascii="Times New Roman" w:eastAsia="Times New Roman" w:hAnsi="Times New Roman" w:cs="Times New Roman"/>
+          <w:color w:val="auto"/>
+          <w:szCs w:val="24"/>
+        </w:rPr>
+      </w:pPr>
+    </w:p>
+    <w:p>
+      <w:pPr>
+        <w:spacing w:after="20" w:line="240" w:lineRule="auto"/>
+        <w:ind w:left="20" w:right="0" w:firstLine="0"/>
+        <w:rPr>
+          <w:rFonts w:eastAsia="Times New Roman"/>
+          <w:b/>
+          <w:bCs/>
+          <w:i/>
+          <w:iCs/>
+          <w:sz w:val="28"/>
+          <w:szCs w:val="28"/>
+        </w:rPr>
+      </w:pPr>
+      <w:r>
+        <w:rPr>
+          <w:rFonts w:eastAsia="Times New Roman"/>
+          <w:b/>
+          <w:bCs/>
+          <w:i/>
+          <w:iCs/>
+          <w:sz w:val="28"/>
+          <w:szCs w:val="28"/>
+        </w:rPr>
+        <w:t xml:space="preserve">Service Implementation </w:t>
+      </w:r>
+    </w:p>
+    <w:p>
+      <w:pPr>
+        <w:spacing w:after="20" w:line="240" w:lineRule="auto"/>
+        <w:ind w:left="20" w:right="0" w:firstLine="0"/>
+        <w:rPr>
+          <w:rFonts w:eastAsia="Times New Roman"/>
+          <w:b/>
+          <w:bCs/>
+          <w:i/>
+          <w:iCs/>
+          <w:sz w:val="28"/>
+          <w:szCs w:val="28"/>
+        </w:rPr>
+      </w:pPr>
+    </w:p>
+    <w:p>
+      <w:pPr>
+        <w:spacing w:after="20" w:line="240" w:lineRule="auto"/>
+        <w:ind w:left="20" w:right="0" w:firstLine="0"/>
+        <w:rPr>
+          <w:rFonts w:eastAsia="Times New Roman"/>
+          <w:b/>
+          <w:bCs/>
+          <w:i/>
+          <w:iCs/>
+          <w:sz w:val="28"/>
+          <w:szCs w:val="28"/>
+        </w:rPr>
+      </w:pPr>
+    </w:p>
+    <w:p>
+      <w:pPr>
+        <w:spacing w:after="20" w:line="240" w:lineRule="auto"/>
+        <w:ind w:left="20" w:right="0" w:firstLine="0"/>
+        <w:rPr>
+          <w:rFonts w:eastAsia="Times New Roman"/>
+          <w:b/>
+          <w:bCs/>
+          <w:i/>
+          <w:iCs/>
+          <w:sz w:val="28"/>
+          <w:szCs w:val="28"/>
+        </w:rPr>
+      </w:pPr>
+    </w:p>
+    <w:p>
+      <w:pPr>
+        <w:spacing w:after="20" w:line="240" w:lineRule="auto"/>
+        <w:ind w:left="20" w:right="0" w:firstLine="0"/>
+        <w:rPr>
+          <w:rFonts w:eastAsia="Times New Roman"/>
+          <w:b/>
+          <w:bCs/>
+          <w:i/>
+          <w:iCs/>
+          <w:sz w:val="28"/>
+          <w:szCs w:val="28"/>
+        </w:rPr>
+      </w:pPr>
+    </w:p>
+    <w:p>
+      <w:pPr>
+        <w:spacing w:after="20" w:line="240" w:lineRule="auto"/>
+        <w:ind w:left="20" w:right="0" w:firstLine="0"/>
+        <w:rPr>
+          <w:rFonts w:eastAsia="Times New Roman"/>
+          <w:b/>
+          <w:bCs/>
+          <w:i/>
+          <w:iCs/>
+          <w:sz w:val="28"/>
+          <w:szCs w:val="28"/>
+        </w:rPr>
+      </w:pPr>
+    </w:p>
+    <w:p>
+      <w:pPr>
+        <w:spacing w:after="20" w:line="240" w:lineRule="auto"/>
+        <w:ind w:left="20" w:right="0" w:firstLine="0"/>
+        <w:rPr>
+          <w:rFonts w:eastAsia="Times New Roman"/>
+          <w:b/>
+          <w:bCs/>
+          <w:i/>
+          <w:iCs/>
+          <w:sz w:val="28"/>
+          <w:szCs w:val="28"/>
+        </w:rPr>
+      </w:pPr>
+    </w:p>
+    <w:p>
+      <w:pPr>
+        <w:spacing w:after="20" w:line="240" w:lineRule="auto"/>
+        <w:ind w:left="20" w:right="0" w:firstLine="0"/>
+        <w:rPr>
+          <w:rFonts w:eastAsia="Times New Roman"/>
+          <w:b/>
+          <w:bCs/>
+          <w:i/>
+          <w:iCs/>
+          <w:sz w:val="28"/>
+          <w:szCs w:val="28"/>
+        </w:rPr>
+      </w:pPr>
+    </w:p>
+    <w:p>
+      <w:pPr>
+        <w:spacing w:after="20" w:line="240" w:lineRule="auto"/>
+        <w:ind w:left="20" w:right="0" w:firstLine="0"/>
+        <w:rPr>
+          <w:rFonts w:eastAsia="Times New Roman"/>
+          <w:b/>
+          <w:bCs/>
+          <w:i/>
+          <w:iCs/>
+          <w:sz w:val="28"/>
+          <w:szCs w:val="28"/>
+        </w:rPr>
+      </w:pPr>
+    </w:p>
+    <w:p>
+      <w:pPr>
+        <w:spacing w:after="20" w:line="240" w:lineRule="auto"/>
+        <w:ind w:left="20" w:right="0" w:firstLine="0"/>
+        <w:rPr>
+          <w:rFonts w:eastAsia="Times New Roman"/>
+          <w:b/>
+          <w:bCs/>
+          <w:i/>
+          <w:iCs/>
+          <w:sz w:val="28"/>
+          <w:szCs w:val="28"/>
+        </w:rPr>
+      </w:pPr>
+    </w:p>
+    <w:p>
+      <w:pPr>
+        <w:spacing w:after="20" w:line="240" w:lineRule="auto"/>
+        <w:ind w:left="20" w:right="0" w:firstLine="0"/>
+        <w:rPr>
+          <w:rFonts w:eastAsia="Times New Roman"/>
+          <w:b/>
+          <w:bCs/>
+          <w:i/>
+          <w:iCs/>
+          <w:sz w:val="28"/>
+          <w:szCs w:val="28"/>
+        </w:rPr>
+      </w:pPr>
+    </w:p>
+    <w:p>
+      <w:pPr>
+        <w:spacing w:after="20" w:line="240" w:lineRule="auto"/>
+        <w:ind w:left="20" w:right="0" w:firstLine="0"/>
+        <w:rPr>
+          <w:rFonts w:eastAsia="Times New Roman"/>
+          <w:b/>
+          <w:bCs/>
+          <w:i/>
+          <w:iCs/>
+          <w:sz w:val="28"/>
+          <w:szCs w:val="28"/>
+        </w:rPr>
+      </w:pPr>
+    </w:p>
+    <w:p>
+      <w:pPr>
+        <w:spacing w:after="20" w:line="240" w:lineRule="auto"/>
+        <w:ind w:left="20" w:right="0" w:firstLine="0"/>
+        <w:rPr>
+          <w:rFonts w:eastAsia="Times New Roman"/>
+          <w:b/>
+          <w:bCs/>
+          <w:i/>
+          <w:iCs/>
+          <w:sz w:val="28"/>
+          <w:szCs w:val="28"/>
+        </w:rPr>
+      </w:pPr>
+    </w:p>
+    <w:p>
+      <w:pPr>
+        <w:spacing w:after="20" w:line="240" w:lineRule="auto"/>
+        <w:ind w:left="20" w:right="0" w:firstLine="0"/>
+        <w:rPr>
+          <w:rFonts w:eastAsia="Times New Roman"/>
+          <w:b/>
+          <w:bCs/>
+          <w:i/>
+          <w:iCs/>
+          <w:sz w:val="28"/>
+          <w:szCs w:val="28"/>
+        </w:rPr>
+      </w:pPr>
+    </w:p>
+    <w:p>
+      <w:pPr>
+        <w:spacing w:after="20" w:line="240" w:lineRule="auto"/>
+        <w:ind w:left="20" w:right="0" w:firstLine="0"/>
+        <w:rPr>
+          <w:rFonts w:eastAsia="Times New Roman"/>
+          <w:b/>
+          <w:bCs/>
+          <w:i/>
+          <w:iCs/>
+          <w:sz w:val="28"/>
+          <w:szCs w:val="28"/>
+        </w:rPr>
+      </w:pPr>
+    </w:p>
+    <w:p>
+      <w:pPr>
+        <w:spacing w:after="20" w:line="240" w:lineRule="auto"/>
+        <w:ind w:left="20" w:right="0" w:firstLine="0"/>
+        <w:rPr>
+          <w:rFonts w:eastAsia="Times New Roman"/>
+          <w:b/>
+          <w:bCs/>
+          <w:i/>
+          <w:iCs/>
+          <w:sz w:val="28"/>
+          <w:szCs w:val="28"/>
+        </w:rPr>
+      </w:pPr>
+    </w:p>
+    <w:p>
+      <w:pPr>
+        <w:spacing w:after="20" w:line="240" w:lineRule="auto"/>
+        <w:ind w:left="20" w:right="0" w:firstLine="0"/>
+        <w:rPr>
+          <w:rFonts w:ascii="Times New Roman" w:eastAsia="Times New Roman" w:hAnsi="Times New Roman" w:cs="Times New Roman"/>
+          <w:color w:val="auto"/>
+          <w:szCs w:val="24"/>
+        </w:rPr>
+      </w:pPr>
+    </w:p>
+    <w:p>
+      <w:pPr>
+        <w:spacing w:after="0" w:line="240" w:lineRule="auto"/>
+        <w:ind w:left="0" w:right="0" w:firstLine="0"/>
+        <w:rPr>
+          <w:rFonts w:ascii="Times New Roman" w:eastAsia="Times New Roman" w:hAnsi="Times New Roman" w:cs="Times New Roman"/>
+          <w:color w:val="auto"/>
+          <w:szCs w:val="24"/>
+        </w:rPr>
+      </w:pPr>
+    </w:p>
+    <w:p>
+      <w:pPr>
+        <w:spacing w:after="20" w:line="240" w:lineRule="auto"/>
+        <w:ind w:left="20" w:right="0" w:firstLine="0"/>
+        <w:rPr>
+          <w:rFonts w:eastAsia="Times New Roman"/>
+          <w:b/>
+          <w:bCs/>
+          <w:i/>
+          <w:iCs/>
+          <w:sz w:val="28"/>
+          <w:szCs w:val="28"/>
+        </w:rPr>
+      </w:pPr>
+      <w:r>
+        <w:rPr>
+          <w:rFonts w:eastAsia="Times New Roman"/>
+          <w:b/>
+          <w:bCs/>
+          <w:i/>
+          <w:iCs/>
+          <w:sz w:val="28"/>
+          <w:szCs w:val="28"/>
+        </w:rPr>
+        <w:t>Naming Services</w:t>
+      </w:r>
+    </w:p>
+    <w:p>
+      <w:pPr>
+        <w:spacing w:after="20" w:line="240" w:lineRule="auto"/>
+        <w:ind w:left="20" w:right="0" w:firstLine="0"/>
+        <w:rPr>
+          <w:rFonts w:eastAsia="Times New Roman"/>
+          <w:b/>
+          <w:bCs/>
+          <w:i/>
+          <w:iCs/>
+          <w:sz w:val="28"/>
+          <w:szCs w:val="28"/>
+        </w:rPr>
+      </w:pPr>
+    </w:p>
+    <w:p>
+      <w:pPr>
+        <w:spacing w:after="20" w:line="240" w:lineRule="auto"/>
+        <w:ind w:left="20" w:right="0" w:firstLine="0"/>
+        <w:rPr>
+          <w:rFonts w:eastAsia="Times New Roman"/>
+          <w:b/>
+          <w:bCs/>
+          <w:i/>
+          <w:iCs/>
+          <w:sz w:val="28"/>
+          <w:szCs w:val="28"/>
+        </w:rPr>
+      </w:pPr>
+    </w:p>
+    <w:p>
+      <w:pPr>
+        <w:spacing w:after="20" w:line="240" w:lineRule="auto"/>
+        <w:ind w:left="20" w:right="0" w:firstLine="0"/>
+        <w:rPr>
+          <w:rFonts w:eastAsia="Times New Roman"/>
+          <w:b/>
+          <w:bCs/>
+          <w:i/>
+          <w:iCs/>
+          <w:sz w:val="28"/>
+          <w:szCs w:val="28"/>
+        </w:rPr>
+      </w:pPr>
+    </w:p>
+    <w:p>
+      <w:pPr>
+        <w:spacing w:after="20" w:line="240" w:lineRule="auto"/>
+        <w:ind w:left="20" w:right="0" w:firstLine="0"/>
+        <w:rPr>
+          <w:rFonts w:eastAsia="Times New Roman"/>
+          <w:b/>
+          <w:bCs/>
+          <w:i/>
+          <w:iCs/>
+          <w:sz w:val="28"/>
+          <w:szCs w:val="28"/>
+        </w:rPr>
+      </w:pPr>
+    </w:p>
+    <w:p>
+      <w:pPr>
+        <w:spacing w:after="20" w:line="240" w:lineRule="auto"/>
+        <w:ind w:left="20" w:right="0" w:firstLine="0"/>
+        <w:rPr>
+          <w:rFonts w:eastAsia="Times New Roman"/>
+          <w:b/>
+          <w:bCs/>
+          <w:i/>
+          <w:iCs/>
+          <w:sz w:val="28"/>
+          <w:szCs w:val="28"/>
+        </w:rPr>
+      </w:pPr>
+    </w:p>
+    <w:p>
+      <w:pPr>
+        <w:spacing w:after="20" w:line="240" w:lineRule="auto"/>
+        <w:ind w:left="20" w:right="0" w:firstLine="0"/>
+        <w:rPr>
+          <w:rFonts w:eastAsia="Times New Roman"/>
+          <w:b/>
+          <w:bCs/>
+          <w:i/>
+          <w:iCs/>
+          <w:sz w:val="28"/>
+          <w:szCs w:val="28"/>
+        </w:rPr>
+      </w:pPr>
+    </w:p>
+    <w:p>
+      <w:pPr>
+        <w:spacing w:after="20" w:line="240" w:lineRule="auto"/>
+        <w:ind w:left="20" w:right="0" w:firstLine="0"/>
+        <w:rPr>
+          <w:rFonts w:eastAsia="Times New Roman"/>
+          <w:b/>
+          <w:bCs/>
+          <w:i/>
+          <w:iCs/>
+          <w:sz w:val="28"/>
+          <w:szCs w:val="28"/>
+        </w:rPr>
+      </w:pPr>
+    </w:p>
+    <w:p>
+      <w:pPr>
+        <w:spacing w:after="20" w:line="240" w:lineRule="auto"/>
+        <w:ind w:left="20" w:right="0" w:firstLine="0"/>
+        <w:rPr>
+          <w:rFonts w:eastAsia="Times New Roman"/>
+          <w:b/>
+          <w:bCs/>
+          <w:i/>
+          <w:iCs/>
+          <w:sz w:val="28"/>
+          <w:szCs w:val="28"/>
+        </w:rPr>
+      </w:pPr>
+    </w:p>
+    <w:p>
+      <w:pPr>
+        <w:spacing w:after="20" w:line="240" w:lineRule="auto"/>
+        <w:ind w:left="20" w:right="0" w:firstLine="0"/>
+        <w:rPr>
+          <w:rFonts w:eastAsia="Times New Roman"/>
+          <w:b/>
+          <w:bCs/>
+          <w:i/>
+          <w:iCs/>
+          <w:sz w:val="28"/>
+          <w:szCs w:val="28"/>
+        </w:rPr>
+      </w:pPr>
+    </w:p>
+    <w:p>
+      <w:pPr>
+        <w:spacing w:after="20" w:line="240" w:lineRule="auto"/>
+        <w:ind w:left="20" w:right="0" w:firstLine="0"/>
+        <w:rPr>
+          <w:rFonts w:ascii="Times New Roman" w:eastAsia="Times New Roman" w:hAnsi="Times New Roman" w:cs="Times New Roman"/>
+          <w:color w:val="auto"/>
+          <w:szCs w:val="24"/>
+        </w:rPr>
+      </w:pPr>
+    </w:p>
+    <w:p>
+      <w:pPr>
+        <w:spacing w:after="20" w:line="240" w:lineRule="auto"/>
+        <w:ind w:left="0" w:right="0" w:firstLine="0"/>
+        <w:rPr>
+          <w:rFonts w:eastAsia="Times New Roman"/>
+          <w:b/>
+          <w:bCs/>
+          <w:i/>
+          <w:iCs/>
+          <w:sz w:val="28"/>
+          <w:szCs w:val="28"/>
+        </w:rPr>
+      </w:pPr>
+      <w:r>
+        <w:rPr>
+          <w:rFonts w:eastAsia="Times New Roman"/>
+          <w:b/>
+          <w:bCs/>
+          <w:i/>
+          <w:iCs/>
+          <w:sz w:val="28"/>
+          <w:szCs w:val="28"/>
+        </w:rPr>
+        <w:t> </w:t>
+      </w:r>
+    </w:p>
+    <w:p>
+      <w:pPr>
+        <w:spacing w:after="20" w:line="240" w:lineRule="auto"/>
+        <w:ind w:left="0" w:right="0" w:firstLine="0"/>
+        <w:rPr>
+          <w:rFonts w:eastAsia="Times New Roman"/>
+          <w:b/>
+          <w:bCs/>
+          <w:i/>
+          <w:iCs/>
+          <w:sz w:val="28"/>
+          <w:szCs w:val="28"/>
+        </w:rPr>
+      </w:pPr>
+    </w:p>
+    <w:p>
+      <w:pPr>
+        <w:spacing w:after="20" w:line="240" w:lineRule="auto"/>
+        <w:ind w:left="0" w:right="0" w:firstLine="0"/>
+        <w:rPr>
+          <w:rFonts w:eastAsia="Times New Roman"/>
+          <w:b/>
+          <w:bCs/>
+          <w:i/>
+          <w:iCs/>
+          <w:sz w:val="28"/>
+          <w:szCs w:val="28"/>
+        </w:rPr>
+      </w:pPr>
+    </w:p>
+    <w:p>
+      <w:pPr>
+        <w:spacing w:after="20" w:line="240" w:lineRule="auto"/>
+        <w:ind w:left="0" w:right="0" w:firstLine="0"/>
+        <w:rPr>
+          <w:rFonts w:eastAsia="Times New Roman"/>
+          <w:b/>
+          <w:bCs/>
+          <w:i/>
+          <w:iCs/>
+          <w:sz w:val="28"/>
+          <w:szCs w:val="28"/>
+        </w:rPr>
+      </w:pPr>
+    </w:p>
+    <w:p>
+      <w:pPr>
+        <w:spacing w:after="20" w:line="240" w:lineRule="auto"/>
+        <w:ind w:left="0" w:right="0" w:firstLine="0"/>
+        <w:rPr>
+          <w:rFonts w:eastAsia="Times New Roman"/>
+          <w:b/>
+          <w:bCs/>
+          <w:i/>
+          <w:iCs/>
+          <w:sz w:val="28"/>
+          <w:szCs w:val="28"/>
+        </w:rPr>
+      </w:pPr>
+    </w:p>
+    <w:p>
+      <w:pPr>
+        <w:spacing w:after="20" w:line="240" w:lineRule="auto"/>
+        <w:ind w:left="0" w:right="0" w:firstLine="0"/>
+        <w:rPr>
+          <w:rFonts w:eastAsia="Times New Roman"/>
+          <w:b/>
+          <w:bCs/>
+          <w:i/>
+          <w:iCs/>
+          <w:sz w:val="28"/>
+          <w:szCs w:val="28"/>
+        </w:rPr>
+      </w:pPr>
+    </w:p>
+    <w:p>
+      <w:pPr>
+        <w:spacing w:after="20" w:line="240" w:lineRule="auto"/>
+        <w:ind w:left="0" w:right="0" w:firstLine="0"/>
+        <w:rPr>
+          <w:rFonts w:eastAsia="Times New Roman"/>
+          <w:b/>
+          <w:bCs/>
+          <w:i/>
+          <w:iCs/>
+          <w:sz w:val="28"/>
+          <w:szCs w:val="28"/>
+        </w:rPr>
+      </w:pPr>
+    </w:p>
+    <w:p>
+      <w:pPr>
+        <w:spacing w:after="20" w:line="240" w:lineRule="auto"/>
+        <w:ind w:left="0" w:right="0" w:firstLine="0"/>
+        <w:rPr>
+          <w:rFonts w:eastAsia="Times New Roman"/>
+          <w:b/>
+          <w:bCs/>
+          <w:i/>
+          <w:iCs/>
+          <w:sz w:val="28"/>
+          <w:szCs w:val="28"/>
+        </w:rPr>
+      </w:pPr>
+    </w:p>
+    <w:p>
+      <w:pPr>
+        <w:spacing w:after="20" w:line="240" w:lineRule="auto"/>
+        <w:ind w:left="0" w:right="0" w:firstLine="0"/>
+        <w:rPr>
+          <w:rFonts w:eastAsia="Times New Roman"/>
+          <w:b/>
+          <w:bCs/>
+          <w:i/>
+          <w:iCs/>
+          <w:sz w:val="28"/>
+          <w:szCs w:val="28"/>
+        </w:rPr>
+      </w:pPr>
+    </w:p>
+    <w:p>
+      <w:pPr>
+        <w:spacing w:after="20" w:line="240" w:lineRule="auto"/>
+        <w:ind w:left="0" w:right="0" w:firstLine="0"/>
+        <w:rPr>
+          <w:rFonts w:eastAsia="Times New Roman"/>
+          <w:b/>
+          <w:bCs/>
+          <w:i/>
+          <w:iCs/>
+          <w:sz w:val="28"/>
+          <w:szCs w:val="28"/>
+        </w:rPr>
+      </w:pPr>
+    </w:p>
+    <w:p>
+      <w:pPr>
+        <w:spacing w:after="20" w:line="240" w:lineRule="auto"/>
+        <w:ind w:left="0" w:right="0" w:firstLine="0"/>
+        <w:rPr>
+          <w:rFonts w:eastAsia="Times New Roman"/>
+          <w:b/>
+          <w:bCs/>
+          <w:i/>
+          <w:iCs/>
+          <w:sz w:val="28"/>
+          <w:szCs w:val="28"/>
+        </w:rPr>
+      </w:pPr>
+    </w:p>
+    <w:p>
+      <w:pPr>
+        <w:spacing w:after="20" w:line="240" w:lineRule="auto"/>
+        <w:ind w:left="0" w:right="0" w:firstLine="0"/>
+        <w:rPr>
+          <w:rFonts w:ascii="Times New Roman" w:eastAsia="Times New Roman" w:hAnsi="Times New Roman" w:cs="Times New Roman"/>
+          <w:color w:val="auto"/>
+          <w:szCs w:val="24"/>
+        </w:rPr>
+      </w:pPr>
+    </w:p>
+    <w:p>
+      <w:pPr>
+        <w:spacing w:after="40" w:line="240" w:lineRule="auto"/>
+        <w:ind w:left="0" w:right="1080" w:firstLine="0"/>
+        <w:rPr>
+          <w:rFonts w:eastAsia="Times New Roman"/>
+          <w:b/>
+          <w:bCs/>
+          <w:i/>
+          <w:iCs/>
+          <w:sz w:val="28"/>
+          <w:szCs w:val="28"/>
+        </w:rPr>
+      </w:pPr>
+      <w:r>
+        <w:rPr>
+          <w:rFonts w:eastAsia="Times New Roman"/>
+          <w:b/>
+          <w:bCs/>
+          <w:i/>
+          <w:iCs/>
+          <w:sz w:val="28"/>
+          <w:szCs w:val="28"/>
+        </w:rPr>
+        <w:t>Remote Error Handling</w:t>
+      </w:r>
+    </w:p>
+    <w:p>
+      <w:pPr>
+        <w:spacing w:after="40" w:line="240" w:lineRule="auto"/>
+        <w:ind w:left="0" w:right="1080" w:firstLine="0"/>
+        <w:rPr>
+          <w:rFonts w:eastAsia="Times New Roman"/>
+          <w:b/>
+          <w:bCs/>
+          <w:i/>
+          <w:iCs/>
+          <w:sz w:val="28"/>
+          <w:szCs w:val="28"/>
+        </w:rPr>
+      </w:pPr>
+    </w:p>
+    <w:p>
+      <w:pPr>
+        <w:spacing w:after="40" w:line="240" w:lineRule="auto"/>
+        <w:ind w:left="0" w:right="1080" w:firstLine="0"/>
+        <w:rPr>
+          <w:rFonts w:eastAsia="Times New Roman"/>
+          <w:b/>
+          <w:bCs/>
+          <w:i/>
+          <w:iCs/>
+          <w:sz w:val="28"/>
+          <w:szCs w:val="28"/>
+        </w:rPr>
+      </w:pPr>
+    </w:p>
+    <w:p>
+      <w:pPr>
+        <w:spacing w:after="40" w:line="240" w:lineRule="auto"/>
+        <w:ind w:left="0" w:right="1080" w:firstLine="0"/>
+        <w:rPr>
+          <w:rFonts w:eastAsia="Times New Roman"/>
+          <w:b/>
+          <w:bCs/>
+          <w:i/>
+          <w:iCs/>
+          <w:sz w:val="28"/>
+          <w:szCs w:val="28"/>
+        </w:rPr>
+      </w:pPr>
+    </w:p>
+    <w:p>
+      <w:pPr>
+        <w:spacing w:after="40" w:line="240" w:lineRule="auto"/>
+        <w:ind w:left="0" w:right="1080" w:firstLine="0"/>
+        <w:rPr>
+          <w:rFonts w:eastAsia="Times New Roman"/>
+          <w:b/>
+          <w:bCs/>
+          <w:i/>
+          <w:iCs/>
+          <w:sz w:val="28"/>
+          <w:szCs w:val="28"/>
+        </w:rPr>
+      </w:pPr>
+    </w:p>
+    <w:p>
+      <w:pPr>
+        <w:spacing w:after="40" w:line="240" w:lineRule="auto"/>
+        <w:ind w:left="0" w:right="1080" w:firstLine="0"/>
+        <w:rPr>
+          <w:rFonts w:eastAsia="Times New Roman"/>
+          <w:b/>
+          <w:bCs/>
+          <w:i/>
+          <w:iCs/>
+          <w:sz w:val="28"/>
+          <w:szCs w:val="28"/>
+        </w:rPr>
+      </w:pPr>
+    </w:p>
+    <w:p>
+      <w:pPr>
+        <w:spacing w:after="40" w:line="240" w:lineRule="auto"/>
+        <w:ind w:left="0" w:right="1080" w:firstLine="0"/>
+        <w:rPr>
+          <w:rFonts w:eastAsia="Times New Roman"/>
+          <w:b/>
+          <w:bCs/>
+          <w:i/>
+          <w:iCs/>
+          <w:sz w:val="28"/>
+          <w:szCs w:val="28"/>
+        </w:rPr>
+      </w:pPr>
+    </w:p>
+    <w:p>
+      <w:pPr>
+        <w:spacing w:after="40" w:line="240" w:lineRule="auto"/>
+        <w:ind w:left="0" w:right="1080" w:firstLine="0"/>
+        <w:rPr>
+          <w:rFonts w:eastAsia="Times New Roman"/>
+          <w:b/>
+          <w:bCs/>
+          <w:i/>
+          <w:iCs/>
+          <w:sz w:val="28"/>
+          <w:szCs w:val="28"/>
+        </w:rPr>
+      </w:pPr>
+    </w:p>
+    <w:p>
+      <w:pPr>
+        <w:spacing w:after="40" w:line="240" w:lineRule="auto"/>
+        <w:ind w:left="0" w:right="1080" w:firstLine="0"/>
+        <w:rPr>
+          <w:rFonts w:eastAsia="Times New Roman"/>
+          <w:b/>
+          <w:bCs/>
+          <w:i/>
+          <w:iCs/>
+          <w:sz w:val="28"/>
+          <w:szCs w:val="28"/>
+        </w:rPr>
+      </w:pPr>
+    </w:p>
+    <w:p>
+      <w:pPr>
+        <w:spacing w:after="40" w:line="240" w:lineRule="auto"/>
+        <w:ind w:left="0" w:right="1080" w:firstLine="0"/>
+        <w:rPr>
+          <w:rFonts w:ascii="Times New Roman" w:eastAsia="Times New Roman" w:hAnsi="Times New Roman" w:cs="Times New Roman"/>
+          <w:color w:val="auto"/>
+          <w:szCs w:val="24"/>
+        </w:rPr>
+      </w:pPr>
+    </w:p>
+    <w:p>
+      <w:pPr>
+        <w:spacing w:after="20" w:line="240" w:lineRule="auto"/>
+        <w:ind w:left="1540" w:right="0" w:firstLine="0"/>
+        <w:rPr>
+          <w:rFonts w:ascii="Times New Roman" w:eastAsia="Times New Roman" w:hAnsi="Times New Roman" w:cs="Times New Roman"/>
+          <w:color w:val="auto"/>
+          <w:szCs w:val="24"/>
+        </w:rPr>
+      </w:pPr>
+      <w:r>
+        <w:rPr>
+          <w:rFonts w:eastAsia="Times New Roman"/>
+          <w:b/>
+          <w:bCs/>
+          <w:i/>
+          <w:iCs/>
+          <w:sz w:val="28"/>
+          <w:szCs w:val="28"/>
+        </w:rPr>
+        <w:t> </w:t>
+      </w:r>
+    </w:p>
+    <w:p>
+      <w:pPr>
+        <w:spacing w:after="20" w:line="240" w:lineRule="auto"/>
+        <w:ind w:left="20" w:right="1080" w:firstLine="0"/>
+        <w:rPr>
+          <w:rFonts w:eastAsia="Times New Roman"/>
+          <w:b/>
+          <w:bCs/>
+          <w:i/>
+          <w:iCs/>
+          <w:sz w:val="28"/>
+          <w:szCs w:val="28"/>
+        </w:rPr>
+      </w:pPr>
+      <w:r>
+        <w:rPr>
+          <w:rFonts w:eastAsia="Times New Roman"/>
+          <w:b/>
+          <w:bCs/>
+          <w:i/>
+          <w:iCs/>
+          <w:sz w:val="28"/>
+          <w:szCs w:val="28"/>
+        </w:rPr>
+        <w:t xml:space="preserve">Client - Graphical User Interface </w:t>
+      </w:r>
+    </w:p>
+    <w:p>
+      <w:pPr>
+        <w:spacing w:after="20" w:line="240" w:lineRule="auto"/>
+        <w:ind w:left="20" w:right="1080" w:firstLine="0"/>
+        <w:rPr>
+          <w:rFonts w:eastAsia="Times New Roman"/>
+          <w:b/>
+          <w:bCs/>
+          <w:i/>
+          <w:iCs/>
+          <w:sz w:val="28"/>
+          <w:szCs w:val="28"/>
+        </w:rPr>
+      </w:pPr>
+    </w:p>
+    <w:p>
+      <w:pPr>
+        <w:spacing w:after="20" w:line="240" w:lineRule="auto"/>
+        <w:ind w:left="20" w:right="1080" w:firstLine="0"/>
+        <w:rPr>
+          <w:rFonts w:eastAsia="Times New Roman"/>
+          <w:b/>
+          <w:bCs/>
+          <w:i/>
+          <w:iCs/>
+          <w:sz w:val="28"/>
+          <w:szCs w:val="28"/>
+        </w:rPr>
+      </w:pPr>
+    </w:p>
+    <w:p>
+      <w:pPr>
+        <w:spacing w:after="20" w:line="240" w:lineRule="auto"/>
+        <w:ind w:left="20" w:right="1080" w:firstLine="0"/>
+        <w:rPr>
+          <w:rFonts w:eastAsia="Times New Roman"/>
+          <w:b/>
+          <w:bCs/>
+          <w:i/>
+          <w:iCs/>
+          <w:sz w:val="28"/>
+          <w:szCs w:val="28"/>
+        </w:rPr>
+      </w:pPr>
+    </w:p>
+    <w:p>
+      <w:pPr>
+        <w:spacing w:after="20" w:line="240" w:lineRule="auto"/>
+        <w:ind w:left="20" w:right="1080" w:firstLine="0"/>
+        <w:rPr>
+          <w:rFonts w:eastAsia="Times New Roman"/>
+          <w:b/>
+          <w:bCs/>
+          <w:i/>
+          <w:iCs/>
+          <w:sz w:val="28"/>
+          <w:szCs w:val="28"/>
+        </w:rPr>
+      </w:pPr>
+    </w:p>
+    <w:p>
+      <w:pPr>
+        <w:spacing w:after="20" w:line="240" w:lineRule="auto"/>
+        <w:ind w:left="20" w:right="1080" w:firstLine="0"/>
+        <w:rPr>
+          <w:rFonts w:eastAsia="Times New Roman"/>
+          <w:b/>
+          <w:bCs/>
+          <w:i/>
+          <w:iCs/>
+          <w:sz w:val="28"/>
+          <w:szCs w:val="28"/>
+        </w:rPr>
+      </w:pPr>
+    </w:p>
+    <w:p>
+      <w:pPr>
+        <w:spacing w:after="20" w:line="240" w:lineRule="auto"/>
+        <w:ind w:left="20" w:right="1080" w:firstLine="0"/>
+        <w:rPr>
+          <w:rFonts w:eastAsia="Times New Roman"/>
+          <w:b/>
+          <w:bCs/>
+          <w:i/>
+          <w:iCs/>
+          <w:sz w:val="28"/>
+          <w:szCs w:val="28"/>
+        </w:rPr>
+      </w:pPr>
+    </w:p>
+    <w:p>
+      <w:pPr>
+        <w:spacing w:after="20" w:line="240" w:lineRule="auto"/>
+        <w:ind w:left="20" w:right="1080" w:firstLine="0"/>
+        <w:rPr>
+          <w:rFonts w:eastAsia="Times New Roman"/>
+          <w:b/>
+          <w:bCs/>
+          <w:i/>
+          <w:iCs/>
+          <w:sz w:val="28"/>
+          <w:szCs w:val="28"/>
+        </w:rPr>
+      </w:pPr>
+    </w:p>
+    <w:p>
+      <w:pPr>
+        <w:spacing w:after="20" w:line="240" w:lineRule="auto"/>
+        <w:ind w:left="20" w:right="1080" w:firstLine="0"/>
+        <w:rPr>
+          <w:rFonts w:eastAsia="Times New Roman"/>
+          <w:b/>
+          <w:bCs/>
+          <w:i/>
+          <w:iCs/>
+          <w:sz w:val="28"/>
+          <w:szCs w:val="28"/>
+        </w:rPr>
+      </w:pPr>
+    </w:p>
+    <w:p>
+      <w:pPr>
+        <w:spacing w:after="20" w:line="240" w:lineRule="auto"/>
+        <w:ind w:left="20" w:right="1080" w:firstLine="0"/>
+        <w:rPr>
+          <w:rFonts w:eastAsia="Times New Roman"/>
+          <w:b/>
+          <w:bCs/>
+          <w:i/>
+          <w:iCs/>
+          <w:sz w:val="28"/>
+          <w:szCs w:val="28"/>
+        </w:rPr>
+      </w:pPr>
+    </w:p>
+    <w:p>
+      <w:pPr>
+        <w:spacing w:after="20" w:line="240" w:lineRule="auto"/>
+        <w:ind w:left="20" w:right="1080" w:firstLine="0"/>
+        <w:rPr>
+          <w:rFonts w:eastAsia="Times New Roman"/>
+          <w:b/>
+          <w:bCs/>
+          <w:i/>
+          <w:iCs/>
+          <w:sz w:val="28"/>
+          <w:szCs w:val="28"/>
+        </w:rPr>
+      </w:pPr>
+    </w:p>
+    <w:p>
+      <w:pPr>
+        <w:spacing w:after="20" w:line="240" w:lineRule="auto"/>
+        <w:ind w:left="20" w:right="1080" w:firstLine="0"/>
+        <w:rPr>
+          <w:rFonts w:eastAsia="Times New Roman"/>
+          <w:b/>
+          <w:bCs/>
+          <w:i/>
+          <w:iCs/>
+          <w:sz w:val="28"/>
+          <w:szCs w:val="28"/>
+        </w:rPr>
+      </w:pPr>
+    </w:p>
+    <w:p>
+      <w:pPr>
+        <w:spacing w:after="20" w:line="240" w:lineRule="auto"/>
+        <w:ind w:left="20" w:right="1080" w:firstLine="0"/>
+        <w:rPr>
+          <w:rFonts w:eastAsia="Times New Roman"/>
+          <w:b/>
+          <w:bCs/>
+          <w:i/>
+          <w:iCs/>
+          <w:sz w:val="28"/>
+          <w:szCs w:val="28"/>
+        </w:rPr>
+      </w:pPr>
+    </w:p>
+    <w:p>
+      <w:pPr>
+        <w:spacing w:after="20" w:line="240" w:lineRule="auto"/>
+        <w:ind w:left="20" w:right="1080" w:firstLine="0"/>
+        <w:rPr>
+          <w:rFonts w:eastAsia="Times New Roman"/>
+          <w:b/>
+          <w:bCs/>
+          <w:i/>
+          <w:iCs/>
+          <w:sz w:val="28"/>
+          <w:szCs w:val="28"/>
+        </w:rPr>
+      </w:pPr>
+    </w:p>
+    <w:p>
+      <w:pPr>
+        <w:spacing w:after="20" w:line="240" w:lineRule="auto"/>
+        <w:ind w:left="20" w:right="1080" w:firstLine="0"/>
+        <w:rPr>
+          <w:rFonts w:eastAsia="Times New Roman"/>
+          <w:b/>
+          <w:bCs/>
+          <w:i/>
+          <w:iCs/>
+          <w:sz w:val="28"/>
+          <w:szCs w:val="28"/>
+        </w:rPr>
+      </w:pPr>
+    </w:p>
+    <w:p>
+      <w:pPr>
+        <w:spacing w:after="20" w:line="240" w:lineRule="auto"/>
+        <w:ind w:left="20" w:right="1080" w:firstLine="0"/>
+        <w:rPr>
+          <w:rFonts w:eastAsia="Times New Roman"/>
+          <w:b/>
+          <w:bCs/>
+          <w:i/>
+          <w:iCs/>
+          <w:sz w:val="28"/>
+          <w:szCs w:val="28"/>
+        </w:rPr>
+      </w:pPr>
+    </w:p>
+    <w:p>
+      <w:pPr>
+        <w:spacing w:after="20" w:line="240" w:lineRule="auto"/>
+        <w:ind w:left="20" w:right="1080" w:firstLine="0"/>
+        <w:rPr>
+          <w:rFonts w:eastAsia="Times New Roman"/>
+          <w:b/>
+          <w:bCs/>
+          <w:i/>
+          <w:iCs/>
+          <w:sz w:val="28"/>
+          <w:szCs w:val="28"/>
+        </w:rPr>
+      </w:pPr>
+    </w:p>
+    <w:p>
+      <w:pPr>
+        <w:spacing w:after="20" w:line="240" w:lineRule="auto"/>
+        <w:ind w:left="20" w:right="1080" w:firstLine="0"/>
+        <w:rPr>
+          <w:rFonts w:eastAsia="Times New Roman"/>
+          <w:b/>
+          <w:bCs/>
+          <w:i/>
+          <w:iCs/>
+          <w:sz w:val="28"/>
+          <w:szCs w:val="28"/>
+        </w:rPr>
+      </w:pPr>
+    </w:p>
+    <w:p>
+      <w:pPr>
+        <w:spacing w:after="20" w:line="240" w:lineRule="auto"/>
+        <w:ind w:left="20" w:right="1080" w:firstLine="0"/>
+        <w:rPr>
+          <w:rFonts w:eastAsia="Times New Roman"/>
+          <w:b/>
+          <w:bCs/>
+          <w:i/>
+          <w:iCs/>
+          <w:sz w:val="28"/>
+          <w:szCs w:val="28"/>
+        </w:rPr>
+      </w:pPr>
+    </w:p>
+    <w:p>
+      <w:pPr>
+        <w:spacing w:after="20" w:line="240" w:lineRule="auto"/>
+        <w:ind w:left="20" w:right="1080" w:firstLine="0"/>
+        <w:rPr>
+          <w:rFonts w:eastAsia="Times New Roman"/>
+          <w:b/>
+          <w:bCs/>
+          <w:i/>
+          <w:iCs/>
+          <w:sz w:val="28"/>
+          <w:szCs w:val="28"/>
+        </w:rPr>
+      </w:pPr>
+    </w:p>
+    <w:p>
+      <w:pPr>
+        <w:spacing w:after="20" w:line="240" w:lineRule="auto"/>
+        <w:ind w:left="20" w:right="1080" w:firstLine="0"/>
+        <w:rPr>
+          <w:rFonts w:eastAsia="Times New Roman"/>
+          <w:b/>
+          <w:bCs/>
+          <w:i/>
+          <w:iCs/>
+          <w:sz w:val="28"/>
+          <w:szCs w:val="28"/>
+        </w:rPr>
+      </w:pPr>
+    </w:p>
+    <w:p>
+      <w:pPr>
+        <w:spacing w:after="20" w:line="240" w:lineRule="auto"/>
+        <w:ind w:left="20" w:right="1080" w:firstLine="0"/>
+        <w:rPr>
+          <w:rFonts w:eastAsia="Times New Roman"/>
+          <w:b/>
+          <w:bCs/>
+          <w:i/>
+          <w:iCs/>
+          <w:sz w:val="28"/>
+          <w:szCs w:val="28"/>
+        </w:rPr>
+      </w:pPr>
+    </w:p>
+    <w:p>
+      <w:pPr>
+        <w:spacing w:after="20" w:line="240" w:lineRule="auto"/>
+        <w:ind w:left="20" w:right="1080" w:firstLine="0"/>
+        <w:rPr>
+          <w:rFonts w:eastAsia="Times New Roman"/>
+          <w:b/>
+          <w:bCs/>
+          <w:i/>
+          <w:iCs/>
+          <w:sz w:val="28"/>
+          <w:szCs w:val="28"/>
+        </w:rPr>
+      </w:pPr>
+    </w:p>
+    <w:p>
+      <w:pPr>
+        <w:spacing w:after="20" w:line="240" w:lineRule="auto"/>
+        <w:ind w:left="20" w:right="1080" w:firstLine="0"/>
+        <w:rPr>
+          <w:rFonts w:eastAsia="Times New Roman"/>
+          <w:b/>
+          <w:bCs/>
+          <w:i/>
+          <w:iCs/>
+          <w:sz w:val="28"/>
+          <w:szCs w:val="28"/>
+        </w:rPr>
+      </w:pPr>
+    </w:p>
+    <w:p>
+      <w:pPr>
+        <w:spacing w:after="20" w:line="240" w:lineRule="auto"/>
+        <w:ind w:left="20" w:right="1080" w:firstLine="0"/>
+        <w:rPr>
+          <w:rFonts w:eastAsia="Times New Roman"/>
+          <w:b/>
+          <w:bCs/>
+          <w:i/>
+          <w:iCs/>
+          <w:sz w:val="28"/>
+          <w:szCs w:val="28"/>
+        </w:rPr>
+      </w:pPr>
+    </w:p>
+    <w:p>
+      <w:pPr>
+        <w:spacing w:after="20" w:line="240" w:lineRule="auto"/>
+        <w:ind w:left="20" w:right="1080" w:firstLine="0"/>
+        <w:rPr>
+          <w:rFonts w:eastAsia="Times New Roman"/>
+          <w:b/>
+          <w:bCs/>
+          <w:i/>
+          <w:iCs/>
+          <w:sz w:val="28"/>
+          <w:szCs w:val="28"/>
+        </w:rPr>
+      </w:pPr>
+    </w:p>
+    <w:p>
+      <w:pPr>
+        <w:spacing w:after="20" w:line="240" w:lineRule="auto"/>
+        <w:ind w:left="20" w:right="1080" w:firstLine="0"/>
+        <w:rPr>
+          <w:rFonts w:eastAsia="Times New Roman"/>
+          <w:b/>
+          <w:bCs/>
+          <w:i/>
+          <w:iCs/>
+          <w:sz w:val="28"/>
+          <w:szCs w:val="28"/>
+        </w:rPr>
+      </w:pPr>
+    </w:p>
+    <w:p>
+      <w:pPr>
+        <w:spacing w:after="20" w:line="240" w:lineRule="auto"/>
+        <w:ind w:left="20" w:right="1080" w:firstLine="0"/>
+        <w:rPr>
+          <w:rFonts w:eastAsia="Times New Roman"/>
+          <w:b/>
+          <w:bCs/>
+          <w:i/>
+          <w:iCs/>
+          <w:sz w:val="28"/>
+          <w:szCs w:val="28"/>
+        </w:rPr>
+      </w:pPr>
+    </w:p>
+    <w:p>
+      <w:pPr>
+        <w:spacing w:after="20" w:line="240" w:lineRule="auto"/>
+        <w:ind w:left="20" w:right="1080" w:firstLine="0"/>
+        <w:rPr>
+          <w:rFonts w:eastAsia="Times New Roman"/>
+          <w:b/>
+          <w:bCs/>
+          <w:i/>
+          <w:iCs/>
+          <w:sz w:val="28"/>
+          <w:szCs w:val="28"/>
+        </w:rPr>
+      </w:pPr>
+    </w:p>
+    <w:p>
+      <w:pPr>
+        <w:pStyle w:val="NormalWeb"/>
+        <w:spacing w:before="0" w:beforeAutospacing="0" w:after="20" w:afterAutospacing="0"/>
+        <w:ind w:left="20" w:right="1080"/>
+        <w:rPr>
+          <w:rFonts w:ascii="Arial" w:hAnsi="Arial" w:cs="Arial"/>
+          <w:b/>
+          <w:bCs/>
+          <w:i/>
+          <w:iCs/>
+          <w:color w:val="000000"/>
+          <w:sz w:val="28"/>
+          <w:szCs w:val="28"/>
+        </w:rPr>
+      </w:pPr>
+      <w:r>
+        <w:rPr>
+          <w:rFonts w:ascii="Arial" w:hAnsi="Arial" w:cs="Arial"/>
+          <w:b/>
+          <w:bCs/>
+          <w:i/>
+          <w:iCs/>
+          <w:color w:val="000000"/>
+          <w:sz w:val="28"/>
+          <w:szCs w:val="28"/>
+        </w:rPr>
+        <w:t xml:space="preserve">Client Bloom </w:t>
       </w:r>
       <w:proofErr w:type="spellStart"/>
       <w:r>
-        <w:t>Grpc</w:t>
+        <w:rPr>
+          <w:rFonts w:ascii="Arial" w:hAnsi="Arial" w:cs="Arial"/>
+          <w:b/>
+          <w:bCs/>
+          <w:i/>
+          <w:iCs/>
+          <w:color w:val="000000"/>
+          <w:sz w:val="28"/>
+          <w:szCs w:val="28"/>
+        </w:rPr>
+        <w:t>Rpc</w:t>
       </w:r>
       <w:proofErr w:type="spellEnd"/>
       <w:r>
-        <w:t xml:space="preserve"> Application</w:t>
-      </w:r>
-    </w:p>
-    <w:p>
-      <w:pPr>
-        <w:pStyle w:val="Heading2"/>
-        <w:ind w:left="96" w:right="686"/>
-        <w:jc w:val="center"/>
-      </w:pPr>
-      <w:proofErr w:type="spellStart"/>
-      <w:r>
-        <w:t>Project</w:t>
-      </w:r>
-      <w:r>
-        <w:t>Report</w:t>
-      </w:r>
-      <w:proofErr w:type="spellEnd"/>
-    </w:p>
-    <w:p>
-      <w:pPr>
-        <w:numPr>
-          <w:ilvl w:val="0"/>
-          <w:numId w:val="1"/>
-        </w:numPr>
-        <w:ind w:right="1079" w:hanging="360"/>
-      </w:pPr>
-      <w:r>
-        <w:t xml:space="preserve">Introduction </w:t>
-      </w:r>
-    </w:p>
-    <w:p>
-      <w:pPr>
-        <w:spacing w:after="25" w:line="259" w:lineRule="auto"/>
-        <w:ind w:left="821" w:right="0" w:firstLine="0"/>
-      </w:pPr>
-      <w:r>
+        <w:rPr>
+          <w:rFonts w:ascii="Arial" w:hAnsi="Arial" w:cs="Arial"/>
+          <w:b/>
+          <w:bCs/>
+          <w:i/>
+          <w:iCs/>
+          <w:color w:val="000000"/>
+          <w:sz w:val="28"/>
+          <w:szCs w:val="28"/>
+        </w:rPr>
         <w:t xml:space="preserve"> </w:t>
       </w:r>
     </w:p>
     <w:p>
       <w:pPr>
-        <w:numPr>
-          <w:ilvl w:val="0"/>
-          <w:numId w:val="1"/>
-        </w:numPr>
-        <w:spacing w:after="32"/>
-        <w:ind w:right="1079" w:hanging="360"/>
-      </w:pPr>
-      <w:r>
-        <w:t xml:space="preserve">Service Definitions - Use of </w:t>
-      </w:r>
-      <w:proofErr w:type="spellStart"/>
-      <w:r>
-        <w:t>gRPC</w:t>
-      </w:r>
-      <w:proofErr w:type="spellEnd"/>
-      <w:r>
-        <w:t xml:space="preserve"> (</w:t>
-      </w:r>
-      <w:r>
-        <w:rPr>
-          <w:b/>
-        </w:rPr>
-        <w:t>12%</w:t>
-      </w:r>
-      <w:r>
-        <w:t xml:space="preserve">) </w:t>
-      </w:r>
-      <w:r>
-        <w:rPr>
-          <w:rFonts w:ascii="Courier New" w:eastAsia="Courier New" w:hAnsi="Courier New" w:cs="Courier New"/>
-        </w:rPr>
-        <w:t>o</w:t>
-      </w:r>
-      <w:r>
-        <w:t xml:space="preserve"> For each of the 3 different services a corresponding proto file is defined and used </w:t>
-      </w:r>
-      <w:r>
-        <w:rPr>
-          <w:rFonts w:ascii="Courier New" w:eastAsia="Courier New" w:hAnsi="Courier New" w:cs="Courier New"/>
-        </w:rPr>
-        <w:t>o</w:t>
-      </w:r>
-      <w:r>
-        <w:t xml:space="preserve"> All 3 different types of RPC invocation styles have been used (simple RPC, server-side streaming RPC, client-side streaming RPC, bidirectional streaming RPC) </w:t>
-      </w:r>
-    </w:p>
-    <w:p>
-      <w:pPr>
-        <w:numPr>
-          <w:ilvl w:val="1"/>
-          <w:numId w:val="1"/>
-        </w:numPr>
-        <w:ind w:right="0" w:hanging="360"/>
-      </w:pPr>
-      <w:r>
-        <w:t xml:space="preserve">Appropriate and different message structures and field types are used </w:t>
-      </w:r>
-    </w:p>
-    <w:p>
-      <w:pPr>
-        <w:spacing w:after="37" w:line="259" w:lineRule="auto"/>
-        <w:ind w:left="1541" w:right="0" w:firstLine="0"/>
-      </w:pPr>
-      <w:r>
-        <w:t xml:space="preserve"> </w:t>
-      </w:r>
-    </w:p>
-    <w:p>
-      <w:pPr>
-        <w:numPr>
-          <w:ilvl w:val="0"/>
-          <w:numId w:val="1"/>
-        </w:numPr>
-        <w:spacing w:after="45"/>
-        <w:ind w:right="1079" w:hanging="360"/>
-      </w:pPr>
-      <w:r>
-        <w:t>Service Implementation - 3 sufficiently complex services are implemented (</w:t>
-      </w:r>
-      <w:r>
-        <w:rPr>
-          <w:b/>
-        </w:rPr>
-        <w:t>26%</w:t>
-      </w:r>
-      <w:r>
-        <w:t xml:space="preserve">) </w:t>
-      </w:r>
-      <w:r>
-        <w:rPr>
-          <w:rFonts w:ascii="Courier New" w:eastAsia="Courier New" w:hAnsi="Courier New" w:cs="Courier New"/>
-        </w:rPr>
-        <w:t>o</w:t>
-      </w:r>
-      <w:r>
-        <w:t xml:space="preserve"> One service must be written in a language other than Java. [8%] </w:t>
-      </w:r>
-      <w:r>
-        <w:rPr>
-          <w:rFonts w:ascii="Courier New" w:eastAsia="Courier New" w:hAnsi="Courier New" w:cs="Courier New"/>
-        </w:rPr>
-        <w:t>o</w:t>
-      </w:r>
-      <w:r>
-        <w:t xml:space="preserve"> The other two services should be written in Java. [2 * 6 = 12%] </w:t>
-      </w:r>
-      <w:r>
-        <w:rPr>
-          <w:rFonts w:ascii="Courier New" w:eastAsia="Courier New" w:hAnsi="Courier New" w:cs="Courier New"/>
-        </w:rPr>
-        <w:t>o</w:t>
-      </w:r>
-      <w:r>
-        <w:t xml:space="preserve"> Service complexity and implementation [3 * 2 = 6%] </w:t>
-      </w:r>
-    </w:p>
-    <w:p>
-      <w:pPr>
-        <w:spacing w:after="27" w:line="259" w:lineRule="auto"/>
-        <w:ind w:left="1541" w:right="0" w:firstLine="0"/>
-      </w:pPr>
-      <w:r>
-        <w:t xml:space="preserve"> </w:t>
-      </w:r>
-    </w:p>
-    <w:p>
-      <w:pPr>
-        <w:numPr>
-          <w:ilvl w:val="0"/>
-          <w:numId w:val="1"/>
-        </w:numPr>
-        <w:spacing w:after="37"/>
-        <w:ind w:right="1079" w:hanging="360"/>
-      </w:pPr>
-      <w:r>
-        <w:t xml:space="preserve">Naming Services - Use of </w:t>
-      </w:r>
-      <w:proofErr w:type="spellStart"/>
-      <w:r>
-        <w:t>jmDNS</w:t>
-      </w:r>
-      <w:proofErr w:type="spellEnd"/>
-      <w:r>
-        <w:t xml:space="preserve"> (</w:t>
-      </w:r>
-      <w:r>
-        <w:rPr>
-          <w:b/>
-        </w:rPr>
-        <w:t>12</w:t>
-      </w:r>
-      <w:r>
-        <w:t xml:space="preserve">%) </w:t>
-      </w:r>
-      <w:r>
-        <w:rPr>
-          <w:rFonts w:ascii="Courier New" w:eastAsia="Courier New" w:hAnsi="Courier New" w:cs="Courier New"/>
-        </w:rPr>
-        <w:t>o</w:t>
-      </w:r>
-      <w:r>
-        <w:t xml:space="preserve"> Marks for service registration and discovery [3 * 4 = 12%] </w:t>
-      </w:r>
-    </w:p>
-    <w:p>
-      <w:pPr>
-        <w:spacing w:after="27" w:line="259" w:lineRule="auto"/>
-        <w:ind w:left="1541" w:right="0" w:firstLine="0"/>
-      </w:pPr>
-      <w:r>
-        <w:t xml:space="preserve"> </w:t>
-      </w:r>
-    </w:p>
-    <w:p>
-      <w:pPr>
-        <w:numPr>
-          <w:ilvl w:val="0"/>
-          <w:numId w:val="1"/>
-        </w:numPr>
-        <w:spacing w:after="43"/>
-        <w:ind w:right="1079" w:hanging="360"/>
-      </w:pPr>
-      <w:r>
-        <w:t>Remote Error Handling (</w:t>
-      </w:r>
-      <w:r>
-        <w:rPr>
-          <w:b/>
-        </w:rPr>
-        <w:t>5%</w:t>
-      </w:r>
-      <w:r>
-        <w:t xml:space="preserve">) </w:t>
-      </w:r>
-      <w:r>
-        <w:rPr>
-          <w:rFonts w:ascii="Courier New" w:eastAsia="Courier New" w:hAnsi="Courier New" w:cs="Courier New"/>
-        </w:rPr>
-        <w:t>o</w:t>
-      </w:r>
-      <w:r>
-        <w:t xml:space="preserve"> appropriate error handling for remote invocations and error messaging </w:t>
-      </w:r>
-      <w:r>
-        <w:rPr>
-          <w:rFonts w:ascii="Courier New" w:eastAsia="Courier New" w:hAnsi="Courier New" w:cs="Courier New"/>
-        </w:rPr>
-        <w:t>o</w:t>
-      </w:r>
-      <w:r>
-        <w:t xml:space="preserve"> user input validation </w:t>
-      </w:r>
-    </w:p>
-    <w:p>
-      <w:pPr>
-        <w:spacing w:after="25" w:line="259" w:lineRule="auto"/>
-        <w:ind w:left="1541" w:right="0" w:firstLine="0"/>
-      </w:pPr>
-      <w:r>
-        <w:t xml:space="preserve"> </w:t>
-      </w:r>
-    </w:p>
-    <w:p>
-      <w:pPr>
-        <w:numPr>
-          <w:ilvl w:val="0"/>
-          <w:numId w:val="1"/>
-        </w:numPr>
-        <w:spacing w:after="29"/>
-        <w:ind w:right="1079" w:hanging="360"/>
-      </w:pPr>
-      <w:r>
-        <w:t>Client - Graphical User Interface (GUI) (</w:t>
-      </w:r>
-      <w:r>
-        <w:rPr>
-          <w:b/>
-        </w:rPr>
-        <w:t>6%</w:t>
-      </w:r>
-      <w:r>
-        <w:t xml:space="preserve">) </w:t>
-      </w:r>
-      <w:r>
-        <w:rPr>
-          <w:rFonts w:ascii="Courier New" w:eastAsia="Courier New" w:hAnsi="Courier New" w:cs="Courier New"/>
-        </w:rPr>
-        <w:t>o</w:t>
-      </w:r>
-      <w:r>
-        <w:t xml:space="preserve"> That allows to view (e.g., present, discover), control (parameters) and invoke the services/devices </w:t>
-      </w:r>
-    </w:p>
-    <w:p>
-      <w:pPr>
-        <w:numPr>
-          <w:ilvl w:val="1"/>
-          <w:numId w:val="1"/>
-        </w:numPr>
-        <w:ind w:right="0" w:hanging="360"/>
-      </w:pPr>
-      <w:r>
-        <w:t xml:space="preserve">The GUI can be developed in any language, technology of choice (Java application, web based, etc) </w:t>
-      </w:r>
-    </w:p>
-    <w:p>
-      <w:pPr>
-        <w:spacing w:after="38" w:line="259" w:lineRule="auto"/>
-        <w:ind w:left="821" w:right="0" w:firstLine="0"/>
-      </w:pPr>
-      <w:r>
-        <w:t xml:space="preserve"> </w:t>
-      </w:r>
-    </w:p>
-    <w:p>
-      <w:pPr>
-        <w:pStyle w:val="Heading2"/>
-        <w:ind w:left="0" w:right="0" w:firstLine="0"/>
-        <w:rPr>
-          <w:rFonts w:ascii="Calibri" w:eastAsia="Calibri" w:hAnsi="Calibri" w:cs="Calibri"/>
-          <w:b w:val="0"/>
-          <w:color w:val="2D74B5"/>
-          <w:sz w:val="26"/>
-        </w:rPr>
-      </w:pPr>
-    </w:p>
-    <w:p>
-      <w:pPr>
-        <w:spacing w:after="160" w:line="259" w:lineRule="auto"/>
-        <w:ind w:left="0" w:right="0" w:firstLine="0"/>
+        <w:pStyle w:val="NormalWeb"/>
+        <w:spacing w:before="0" w:beforeAutospacing="0" w:after="20" w:afterAutospacing="0"/>
+        <w:ind w:left="20" w:right="1080"/>
+        <w:rPr>
+          <w:rFonts w:ascii="Arial" w:hAnsi="Arial" w:cs="Arial"/>
+          <w:b/>
+          <w:bCs/>
+          <w:i/>
+          <w:iCs/>
+          <w:color w:val="000000"/>
+          <w:sz w:val="28"/>
+          <w:szCs w:val="28"/>
+        </w:rPr>
+      </w:pPr>
+    </w:p>
+    <w:p>
+      <w:pPr>
+        <w:pStyle w:val="NormalWeb"/>
+        <w:spacing w:before="0" w:beforeAutospacing="0" w:after="20" w:afterAutospacing="0"/>
+        <w:ind w:left="20" w:right="1080"/>
+        <w:rPr>
+          <w:rFonts w:ascii="Arial" w:hAnsi="Arial" w:cs="Arial"/>
+          <w:b/>
+          <w:bCs/>
+          <w:i/>
+          <w:iCs/>
+          <w:color w:val="000000"/>
+          <w:sz w:val="28"/>
+          <w:szCs w:val="28"/>
+        </w:rPr>
+      </w:pPr>
+    </w:p>
+    <w:p>
+      <w:pPr>
+        <w:pStyle w:val="NormalWeb"/>
+        <w:spacing w:before="0" w:beforeAutospacing="0" w:after="20" w:afterAutospacing="0"/>
+        <w:ind w:left="20" w:right="1080"/>
+        <w:rPr>
+          <w:rFonts w:ascii="Arial" w:hAnsi="Arial" w:cs="Arial"/>
+          <w:b/>
+          <w:bCs/>
+          <w:i/>
+          <w:iCs/>
+          <w:color w:val="000000"/>
+          <w:sz w:val="28"/>
+          <w:szCs w:val="28"/>
+        </w:rPr>
+      </w:pPr>
+    </w:p>
+    <w:p>
+      <w:pPr>
+        <w:pStyle w:val="NormalWeb"/>
+        <w:spacing w:before="0" w:beforeAutospacing="0" w:after="20" w:afterAutospacing="0"/>
+        <w:ind w:left="20" w:right="1080"/>
+        <w:rPr>
+          <w:rFonts w:ascii="Arial" w:hAnsi="Arial" w:cs="Arial"/>
+          <w:b/>
+          <w:bCs/>
+          <w:i/>
+          <w:iCs/>
+          <w:color w:val="000000"/>
+          <w:sz w:val="28"/>
+          <w:szCs w:val="28"/>
+        </w:rPr>
+      </w:pPr>
+    </w:p>
+    <w:p>
+      <w:pPr>
+        <w:pStyle w:val="NormalWeb"/>
+        <w:spacing w:before="0" w:beforeAutospacing="0" w:after="20" w:afterAutospacing="0"/>
+        <w:ind w:left="20" w:right="1080"/>
+        <w:rPr>
+          <w:rFonts w:ascii="Arial" w:hAnsi="Arial" w:cs="Arial"/>
+          <w:b/>
+          <w:bCs/>
+          <w:i/>
+          <w:iCs/>
+          <w:color w:val="000000"/>
+          <w:sz w:val="28"/>
+          <w:szCs w:val="28"/>
+        </w:rPr>
+      </w:pPr>
+    </w:p>
+    <w:p>
+      <w:pPr>
+        <w:pStyle w:val="NormalWeb"/>
+        <w:spacing w:before="0" w:beforeAutospacing="0" w:after="20" w:afterAutospacing="0"/>
+        <w:ind w:left="20" w:right="1080"/>
+        <w:rPr>
+          <w:rFonts w:ascii="Arial" w:hAnsi="Arial" w:cs="Arial"/>
+          <w:b/>
+          <w:bCs/>
+          <w:i/>
+          <w:iCs/>
+          <w:color w:val="000000"/>
+          <w:sz w:val="28"/>
+          <w:szCs w:val="28"/>
+        </w:rPr>
+      </w:pPr>
+    </w:p>
+    <w:p>
+      <w:pPr>
+        <w:pStyle w:val="NormalWeb"/>
+        <w:spacing w:before="0" w:beforeAutospacing="0" w:after="20" w:afterAutospacing="0"/>
+        <w:ind w:left="20" w:right="1080"/>
+        <w:rPr>
+          <w:rFonts w:ascii="Arial" w:hAnsi="Arial" w:cs="Arial"/>
+          <w:b/>
+          <w:bCs/>
+          <w:i/>
+          <w:iCs/>
+          <w:color w:val="000000"/>
+          <w:sz w:val="28"/>
+          <w:szCs w:val="28"/>
+        </w:rPr>
+      </w:pPr>
+    </w:p>
+    <w:p>
+      <w:pPr>
+        <w:pStyle w:val="NormalWeb"/>
+        <w:spacing w:before="0" w:beforeAutospacing="0" w:after="20" w:afterAutospacing="0"/>
+        <w:ind w:left="20" w:right="1080"/>
+        <w:rPr>
+          <w:rFonts w:ascii="Arial" w:hAnsi="Arial" w:cs="Arial"/>
+          <w:b/>
+          <w:bCs/>
+          <w:i/>
+          <w:iCs/>
+          <w:color w:val="000000"/>
+          <w:sz w:val="28"/>
+          <w:szCs w:val="28"/>
+        </w:rPr>
+      </w:pPr>
+    </w:p>
+    <w:p>
+      <w:pPr>
+        <w:pStyle w:val="NormalWeb"/>
+        <w:spacing w:before="0" w:beforeAutospacing="0" w:after="20" w:afterAutospacing="0"/>
+        <w:ind w:left="20" w:right="1080"/>
+        <w:rPr>
+          <w:rFonts w:ascii="Arial" w:hAnsi="Arial" w:cs="Arial"/>
+          <w:b/>
+          <w:bCs/>
+          <w:i/>
+          <w:iCs/>
+          <w:color w:val="000000"/>
+          <w:sz w:val="28"/>
+          <w:szCs w:val="28"/>
+        </w:rPr>
+      </w:pPr>
+    </w:p>
+    <w:p>
+      <w:pPr>
+        <w:pStyle w:val="NormalWeb"/>
+        <w:spacing w:before="0" w:beforeAutospacing="0" w:after="20" w:afterAutospacing="0"/>
+        <w:ind w:left="20" w:right="1080"/>
+        <w:rPr>
+          <w:rFonts w:ascii="Arial" w:hAnsi="Arial" w:cs="Arial"/>
+          <w:b/>
+          <w:bCs/>
+          <w:i/>
+          <w:iCs/>
+          <w:color w:val="000000"/>
+          <w:sz w:val="28"/>
+          <w:szCs w:val="28"/>
+        </w:rPr>
+      </w:pPr>
+    </w:p>
+    <w:p>
+      <w:pPr>
+        <w:pStyle w:val="NormalWeb"/>
+        <w:spacing w:before="0" w:beforeAutospacing="0" w:after="20" w:afterAutospacing="0"/>
+        <w:ind w:left="20" w:right="1080"/>
+        <w:rPr>
+          <w:rFonts w:ascii="Arial" w:hAnsi="Arial" w:cs="Arial"/>
+          <w:b/>
+          <w:bCs/>
+          <w:i/>
+          <w:iCs/>
+          <w:color w:val="000000"/>
+          <w:sz w:val="28"/>
+          <w:szCs w:val="28"/>
+        </w:rPr>
+      </w:pPr>
+    </w:p>
+    <w:p>
+      <w:pPr>
+        <w:pStyle w:val="NormalWeb"/>
+        <w:spacing w:before="0" w:beforeAutospacing="0" w:after="20" w:afterAutospacing="0"/>
+        <w:ind w:left="20" w:right="1080"/>
+        <w:rPr>
+          <w:rFonts w:ascii="Arial" w:hAnsi="Arial" w:cs="Arial"/>
+          <w:b/>
+          <w:bCs/>
+          <w:i/>
+          <w:iCs/>
+          <w:color w:val="000000"/>
+          <w:sz w:val="28"/>
+          <w:szCs w:val="28"/>
+        </w:rPr>
+      </w:pPr>
+    </w:p>
+    <w:p>
+      <w:pPr>
+        <w:pStyle w:val="NormalWeb"/>
+        <w:spacing w:before="0" w:beforeAutospacing="0" w:after="20" w:afterAutospacing="0"/>
+        <w:ind w:left="20" w:right="1080"/>
+        <w:rPr>
+          <w:rFonts w:ascii="Arial" w:hAnsi="Arial" w:cs="Arial"/>
+          <w:b/>
+          <w:bCs/>
+          <w:i/>
+          <w:iCs/>
+          <w:color w:val="000000"/>
+          <w:sz w:val="28"/>
+          <w:szCs w:val="28"/>
+        </w:rPr>
+      </w:pPr>
+    </w:p>
+    <w:p>
+      <w:pPr>
+        <w:pStyle w:val="NormalWeb"/>
+        <w:spacing w:before="0" w:beforeAutospacing="0" w:after="20" w:afterAutospacing="0"/>
+        <w:ind w:left="20" w:right="1080"/>
+        <w:rPr>
+          <w:rFonts w:ascii="Arial" w:hAnsi="Arial" w:cs="Arial"/>
+          <w:b/>
+          <w:bCs/>
+          <w:i/>
+          <w:iCs/>
+          <w:color w:val="000000"/>
+          <w:sz w:val="28"/>
+          <w:szCs w:val="28"/>
+        </w:rPr>
+      </w:pPr>
+    </w:p>
+    <w:p>
+      <w:pPr>
+        <w:pStyle w:val="NormalWeb"/>
+        <w:spacing w:before="0" w:beforeAutospacing="0" w:after="20" w:afterAutospacing="0"/>
+        <w:ind w:left="20" w:right="1080"/>
+        <w:rPr>
+          <w:rFonts w:ascii="Arial" w:hAnsi="Arial" w:cs="Arial"/>
+          <w:b/>
+          <w:bCs/>
+          <w:i/>
+          <w:iCs/>
+          <w:color w:val="000000"/>
+          <w:sz w:val="28"/>
+          <w:szCs w:val="28"/>
+        </w:rPr>
+      </w:pPr>
+    </w:p>
+    <w:p>
+      <w:pPr>
+        <w:pStyle w:val="NormalWeb"/>
+        <w:spacing w:before="0" w:beforeAutospacing="0" w:after="20" w:afterAutospacing="0"/>
+        <w:ind w:left="20" w:right="1080"/>
+      </w:pPr>
+      <w:r>
+        <w:rPr>
+          <w:rFonts w:ascii="Arial" w:hAnsi="Arial" w:cs="Arial"/>
+          <w:b/>
+          <w:bCs/>
+          <w:i/>
+          <w:iCs/>
+          <w:color w:val="000000"/>
+          <w:sz w:val="28"/>
+          <w:szCs w:val="28"/>
+        </w:rPr>
+        <w:t xml:space="preserve">Server </w:t>
+      </w:r>
+    </w:p>
+    <w:p>
+      <w:pPr>
+        <w:pStyle w:val="NormalWeb"/>
+        <w:spacing w:before="0" w:beforeAutospacing="0" w:after="20" w:afterAutospacing="0"/>
+        <w:ind w:left="20" w:right="1080"/>
+        <w:rPr>
+          <w:rFonts w:ascii="Arial" w:hAnsi="Arial" w:cs="Arial"/>
+          <w:b/>
+          <w:bCs/>
+          <w:i/>
+          <w:iCs/>
+          <w:color w:val="000000"/>
+          <w:sz w:val="28"/>
+          <w:szCs w:val="28"/>
+        </w:rPr>
+      </w:pPr>
+    </w:p>
+    <w:p>
+      <w:pPr>
+        <w:pStyle w:val="NormalWeb"/>
+        <w:spacing w:before="0" w:beforeAutospacing="0" w:after="20" w:afterAutospacing="0"/>
+        <w:ind w:left="20" w:right="1080"/>
+        <w:rPr>
+          <w:rFonts w:ascii="Arial" w:hAnsi="Arial" w:cs="Arial"/>
+          <w:b/>
+          <w:bCs/>
+          <w:i/>
+          <w:iCs/>
+          <w:color w:val="000000"/>
+          <w:sz w:val="28"/>
+          <w:szCs w:val="28"/>
+        </w:rPr>
+      </w:pPr>
+    </w:p>
+    <w:p>
+      <w:pPr>
+        <w:pStyle w:val="NormalWeb"/>
+        <w:spacing w:before="0" w:beforeAutospacing="0" w:after="20" w:afterAutospacing="0"/>
+        <w:ind w:left="20" w:right="1080"/>
+        <w:rPr>
+          <w:rFonts w:ascii="Arial" w:hAnsi="Arial" w:cs="Arial"/>
+          <w:b/>
+          <w:bCs/>
+          <w:i/>
+          <w:iCs/>
+          <w:color w:val="000000"/>
+          <w:sz w:val="28"/>
+          <w:szCs w:val="28"/>
+        </w:rPr>
+      </w:pPr>
+    </w:p>
+    <w:p>
+      <w:pPr>
+        <w:pStyle w:val="NormalWeb"/>
+        <w:spacing w:before="0" w:beforeAutospacing="0" w:after="20" w:afterAutospacing="0"/>
+        <w:ind w:left="20" w:right="1080"/>
+        <w:rPr>
+          <w:rFonts w:ascii="Arial" w:hAnsi="Arial" w:cs="Arial"/>
+          <w:b/>
+          <w:bCs/>
+          <w:i/>
+          <w:iCs/>
+          <w:color w:val="000000"/>
+          <w:sz w:val="28"/>
+          <w:szCs w:val="28"/>
+        </w:rPr>
+      </w:pPr>
+    </w:p>
+    <w:p>
+      <w:pPr>
+        <w:pStyle w:val="NormalWeb"/>
+        <w:spacing w:before="0" w:beforeAutospacing="0" w:after="20" w:afterAutospacing="0"/>
+        <w:ind w:left="20" w:right="1080"/>
+        <w:rPr>
+          <w:rFonts w:ascii="Arial" w:hAnsi="Arial" w:cs="Arial"/>
+          <w:b/>
+          <w:bCs/>
+          <w:i/>
+          <w:iCs/>
+          <w:color w:val="000000"/>
+          <w:sz w:val="28"/>
+          <w:szCs w:val="28"/>
+        </w:rPr>
+      </w:pPr>
+    </w:p>
+    <w:p>
+      <w:pPr>
+        <w:pStyle w:val="NormalWeb"/>
+        <w:spacing w:before="0" w:beforeAutospacing="0" w:after="20" w:afterAutospacing="0"/>
+        <w:ind w:left="20" w:right="1080"/>
+        <w:rPr>
+          <w:rFonts w:ascii="Arial" w:hAnsi="Arial" w:cs="Arial"/>
+          <w:b/>
+          <w:bCs/>
+          <w:i/>
+          <w:iCs/>
+          <w:color w:val="000000"/>
+          <w:sz w:val="28"/>
+          <w:szCs w:val="28"/>
+        </w:rPr>
+      </w:pPr>
+    </w:p>
+    <w:p>
+      <w:pPr>
+        <w:pStyle w:val="NormalWeb"/>
+        <w:spacing w:before="0" w:beforeAutospacing="0" w:after="20" w:afterAutospacing="0"/>
+        <w:ind w:left="20" w:right="1080"/>
+        <w:rPr>
+          <w:rFonts w:ascii="Arial" w:hAnsi="Arial" w:cs="Arial"/>
+          <w:b/>
+          <w:bCs/>
+          <w:i/>
+          <w:iCs/>
+          <w:color w:val="000000"/>
+          <w:sz w:val="28"/>
+          <w:szCs w:val="28"/>
+        </w:rPr>
+      </w:pPr>
+    </w:p>
+    <w:p>
+      <w:pPr>
+        <w:pStyle w:val="NormalWeb"/>
+        <w:spacing w:before="0" w:beforeAutospacing="0" w:after="20" w:afterAutospacing="0"/>
+        <w:ind w:left="20" w:right="1080"/>
+        <w:rPr>
+          <w:rFonts w:ascii="Arial" w:hAnsi="Arial" w:cs="Arial"/>
+          <w:b/>
+          <w:bCs/>
+          <w:i/>
+          <w:iCs/>
+          <w:color w:val="000000"/>
+          <w:sz w:val="28"/>
+          <w:szCs w:val="28"/>
+        </w:rPr>
+      </w:pPr>
+    </w:p>
+    <w:p>
+      <w:pPr>
+        <w:pStyle w:val="NormalWeb"/>
+        <w:spacing w:before="0" w:beforeAutospacing="0" w:after="20" w:afterAutospacing="0"/>
+        <w:ind w:left="20" w:right="1080"/>
+        <w:rPr>
+          <w:rFonts w:ascii="Arial" w:hAnsi="Arial" w:cs="Arial"/>
+          <w:b/>
+          <w:bCs/>
+          <w:i/>
+          <w:iCs/>
+          <w:color w:val="000000"/>
+          <w:sz w:val="28"/>
+          <w:szCs w:val="28"/>
+        </w:rPr>
+      </w:pPr>
+    </w:p>
+    <w:p>
+      <w:pPr>
+        <w:pStyle w:val="NormalWeb"/>
+        <w:spacing w:before="0" w:beforeAutospacing="0" w:after="20" w:afterAutospacing="0"/>
+        <w:ind w:left="20" w:right="1080"/>
+        <w:rPr>
+          <w:rFonts w:ascii="Arial" w:hAnsi="Arial" w:cs="Arial"/>
+          <w:b/>
+          <w:bCs/>
+          <w:i/>
+          <w:iCs/>
+          <w:color w:val="000000"/>
+          <w:sz w:val="28"/>
+          <w:szCs w:val="28"/>
+        </w:rPr>
+      </w:pPr>
+    </w:p>
+    <w:p>
+      <w:pPr>
+        <w:pStyle w:val="NormalWeb"/>
+        <w:spacing w:before="0" w:beforeAutospacing="0" w:after="20" w:afterAutospacing="0"/>
+        <w:ind w:left="20" w:right="1080"/>
+        <w:rPr>
+          <w:rFonts w:ascii="Arial" w:hAnsi="Arial" w:cs="Arial"/>
+          <w:b/>
+          <w:bCs/>
+          <w:i/>
+          <w:iCs/>
+          <w:color w:val="000000"/>
+          <w:sz w:val="28"/>
+          <w:szCs w:val="28"/>
+        </w:rPr>
+      </w:pPr>
+    </w:p>
+    <w:p>
+      <w:pPr>
+        <w:pStyle w:val="NormalWeb"/>
+        <w:spacing w:before="0" w:beforeAutospacing="0" w:after="20" w:afterAutospacing="0"/>
+        <w:ind w:left="20" w:right="1080"/>
+        <w:rPr>
+          <w:rFonts w:ascii="Arial" w:hAnsi="Arial" w:cs="Arial"/>
+          <w:b/>
+          <w:bCs/>
+          <w:i/>
+          <w:iCs/>
+          <w:color w:val="000000"/>
+          <w:sz w:val="28"/>
+          <w:szCs w:val="28"/>
+        </w:rPr>
+      </w:pPr>
+    </w:p>
+    <w:p>
+      <w:pPr>
+        <w:pStyle w:val="NormalWeb"/>
+        <w:spacing w:before="0" w:beforeAutospacing="0" w:after="20" w:afterAutospacing="0"/>
+        <w:ind w:left="20" w:right="1080"/>
+        <w:rPr>
+          <w:rFonts w:ascii="Arial" w:hAnsi="Arial" w:cs="Arial"/>
+          <w:b/>
+          <w:bCs/>
+          <w:i/>
+          <w:iCs/>
+          <w:color w:val="000000"/>
+          <w:sz w:val="28"/>
+          <w:szCs w:val="28"/>
+        </w:rPr>
+      </w:pPr>
+    </w:p>
+    <w:p>
+      <w:pPr>
+        <w:pStyle w:val="NormalWeb"/>
+        <w:spacing w:before="0" w:beforeAutospacing="0" w:after="20" w:afterAutospacing="0"/>
+        <w:ind w:left="20" w:right="1080"/>
+        <w:rPr>
+          <w:rFonts w:ascii="Arial" w:hAnsi="Arial" w:cs="Arial"/>
+          <w:b/>
+          <w:bCs/>
+          <w:i/>
+          <w:iCs/>
+          <w:color w:val="000000"/>
+          <w:sz w:val="28"/>
+          <w:szCs w:val="28"/>
+        </w:rPr>
+      </w:pPr>
+    </w:p>
+    <w:p>
+      <w:pPr>
+        <w:pStyle w:val="NormalWeb"/>
+        <w:spacing w:before="0" w:beforeAutospacing="0" w:after="20" w:afterAutospacing="0"/>
+        <w:ind w:left="20" w:right="1080"/>
+        <w:rPr>
+          <w:rFonts w:ascii="Arial" w:hAnsi="Arial" w:cs="Arial"/>
+          <w:b/>
+          <w:bCs/>
+          <w:i/>
+          <w:iCs/>
+          <w:color w:val="000000"/>
+          <w:sz w:val="28"/>
+          <w:szCs w:val="28"/>
+        </w:rPr>
+      </w:pPr>
+    </w:p>
+    <w:p>
+      <w:pPr>
+        <w:pStyle w:val="NormalWeb"/>
+        <w:spacing w:before="0" w:beforeAutospacing="0" w:after="20" w:afterAutospacing="0"/>
+        <w:ind w:left="20" w:right="1080"/>
+        <w:rPr>
+          <w:rFonts w:ascii="Arial" w:hAnsi="Arial" w:cs="Arial"/>
+          <w:b/>
+          <w:bCs/>
+          <w:i/>
+          <w:iCs/>
+          <w:color w:val="000000"/>
+          <w:sz w:val="28"/>
+          <w:szCs w:val="28"/>
+        </w:rPr>
+      </w:pPr>
+    </w:p>
+    <w:p>
+      <w:pPr>
+        <w:pStyle w:val="NormalWeb"/>
+        <w:spacing w:before="0" w:beforeAutospacing="0" w:after="20" w:afterAutospacing="0"/>
+        <w:ind w:left="20" w:right="1080"/>
+        <w:rPr>
+          <w:rFonts w:ascii="Arial" w:hAnsi="Arial" w:cs="Arial"/>
+          <w:b/>
+          <w:bCs/>
+          <w:i/>
+          <w:iCs/>
+          <w:color w:val="000000"/>
+          <w:sz w:val="28"/>
+          <w:szCs w:val="28"/>
+        </w:rPr>
+      </w:pPr>
+    </w:p>
+    <w:p>
+      <w:pPr>
+        <w:pStyle w:val="NormalWeb"/>
+        <w:spacing w:before="0" w:beforeAutospacing="0" w:after="20" w:afterAutospacing="0"/>
+        <w:ind w:left="20" w:right="1080"/>
+        <w:rPr>
+          <w:rFonts w:ascii="Arial" w:hAnsi="Arial" w:cs="Arial"/>
+          <w:b/>
+          <w:bCs/>
+          <w:i/>
+          <w:iCs/>
+          <w:color w:val="000000"/>
+          <w:sz w:val="28"/>
+          <w:szCs w:val="28"/>
+        </w:rPr>
+      </w:pPr>
+    </w:p>
+    <w:p>
+      <w:pPr>
+        <w:pStyle w:val="NormalWeb"/>
+        <w:spacing w:before="0" w:beforeAutospacing="0" w:after="20" w:afterAutospacing="0"/>
+        <w:ind w:left="20" w:right="1080"/>
+        <w:rPr>
+          <w:rFonts w:ascii="Arial" w:hAnsi="Arial" w:cs="Arial"/>
+          <w:b/>
+          <w:bCs/>
+          <w:i/>
+          <w:iCs/>
+          <w:color w:val="000000"/>
+          <w:sz w:val="28"/>
+          <w:szCs w:val="28"/>
+        </w:rPr>
+      </w:pPr>
+    </w:p>
+    <w:p>
+      <w:pPr>
+        <w:pStyle w:val="NormalWeb"/>
+        <w:spacing w:before="0" w:beforeAutospacing="0" w:after="20" w:afterAutospacing="0"/>
+        <w:ind w:left="20" w:right="1080"/>
+        <w:rPr>
+          <w:rFonts w:ascii="Arial" w:hAnsi="Arial" w:cs="Arial"/>
+          <w:b/>
+          <w:bCs/>
+          <w:i/>
+          <w:iCs/>
+          <w:color w:val="000000"/>
+          <w:sz w:val="28"/>
+          <w:szCs w:val="28"/>
+        </w:rPr>
+      </w:pPr>
+    </w:p>
+    <w:p>
+      <w:pPr>
+        <w:pStyle w:val="NormalWeb"/>
+        <w:spacing w:before="0" w:beforeAutospacing="0" w:after="20" w:afterAutospacing="0"/>
+        <w:ind w:left="20" w:right="1080"/>
+        <w:rPr>
+          <w:rFonts w:ascii="Arial" w:hAnsi="Arial" w:cs="Arial"/>
+          <w:b/>
+          <w:bCs/>
+          <w:i/>
+          <w:iCs/>
+          <w:color w:val="000000"/>
+          <w:sz w:val="28"/>
+          <w:szCs w:val="28"/>
+        </w:rPr>
+      </w:pPr>
+    </w:p>
+    <w:p>
+      <w:pPr>
+        <w:pStyle w:val="NormalWeb"/>
+        <w:spacing w:before="0" w:beforeAutospacing="0" w:after="20" w:afterAutospacing="0"/>
+        <w:ind w:left="20" w:right="1080"/>
+        <w:rPr>
+          <w:rFonts w:ascii="Arial" w:hAnsi="Arial" w:cs="Arial"/>
+          <w:b/>
+          <w:bCs/>
+          <w:i/>
+          <w:iCs/>
+          <w:color w:val="000000"/>
+          <w:sz w:val="28"/>
+          <w:szCs w:val="28"/>
+        </w:rPr>
+      </w:pPr>
+    </w:p>
+    <w:p>
+      <w:pPr>
+        <w:pStyle w:val="NormalWeb"/>
+        <w:spacing w:before="0" w:beforeAutospacing="0" w:after="20" w:afterAutospacing="0"/>
+        <w:ind w:left="20" w:right="1080"/>
+        <w:rPr>
+          <w:rFonts w:ascii="Arial" w:hAnsi="Arial" w:cs="Arial"/>
+          <w:b/>
+          <w:bCs/>
+          <w:i/>
+          <w:iCs/>
+          <w:color w:val="000000"/>
+          <w:sz w:val="28"/>
+          <w:szCs w:val="28"/>
+        </w:rPr>
+      </w:pPr>
+    </w:p>
+    <w:p>
+      <w:pPr>
+        <w:pStyle w:val="NormalWeb"/>
+        <w:spacing w:before="0" w:beforeAutospacing="0" w:after="20" w:afterAutospacing="0"/>
+        <w:ind w:left="20" w:right="1080"/>
+      </w:pPr>
+      <w:r>
+        <w:rPr>
+          <w:rFonts w:ascii="Arial" w:hAnsi="Arial" w:cs="Arial"/>
+          <w:b/>
+          <w:bCs/>
+          <w:i/>
+          <w:iCs/>
+          <w:color w:val="000000"/>
+          <w:sz w:val="28"/>
+          <w:szCs w:val="28"/>
+        </w:rPr>
+        <w:t> </w:t>
+      </w:r>
+    </w:p>
+    <w:p>
+      <w:pPr>
+        <w:pStyle w:val="NormalWeb"/>
+        <w:spacing w:before="0" w:beforeAutospacing="0" w:after="0" w:afterAutospacing="0"/>
+      </w:pPr>
+      <w:r>
+        <w:rPr>
+          <w:rFonts w:ascii="Arial" w:hAnsi="Arial" w:cs="Arial"/>
+          <w:b/>
+          <w:bCs/>
+          <w:i/>
+          <w:iCs/>
+          <w:color w:val="000000"/>
+          <w:sz w:val="28"/>
+          <w:szCs w:val="28"/>
+        </w:rPr>
+        <w:t>Conclusion</w:t>
+      </w:r>
+    </w:p>
+    <w:p>
+      <w:pPr>
+        <w:spacing w:after="20" w:line="240" w:lineRule="auto"/>
+        <w:ind w:left="20" w:right="1080" w:firstLine="0"/>
+        <w:rPr>
+          <w:rFonts w:ascii="Times New Roman" w:eastAsia="Times New Roman" w:hAnsi="Times New Roman" w:cs="Times New Roman"/>
+          <w:color w:val="auto"/>
+          <w:szCs w:val="24"/>
+        </w:rPr>
+      </w:pPr>
+    </w:p>
+    <w:p>
+      <w:pPr>
+        <w:spacing w:after="160" w:line="256" w:lineRule="auto"/>
+        <w:ind w:left="0" w:right="0" w:firstLine="0"/>
+        <w:jc w:val="both"/>
         <w:rPr>
           <w:rFonts w:ascii="Calibri" w:eastAsia="Calibri" w:hAnsi="Calibri" w:cs="Calibri"/>
           <w:color w:val="2D74B5"/>
           <w:sz w:val="26"/>
         </w:rPr>
       </w:pPr>
-      <w:r>
-        <w:rPr>
-          <w:rFonts w:ascii="Calibri" w:eastAsia="Calibri" w:hAnsi="Calibri" w:cs="Calibri"/>
-          <w:b/>
-          <w:color w:val="2D74B5"/>
-          <w:sz w:val="26"/>
-        </w:rPr>
-        <w:br w:type="page"/>
-      </w:r>
+    </w:p>
+    <w:p>
+      <w:pPr>
+        <w:tabs>
+          <w:tab w:val="left" w:pos="1408"/>
+        </w:tabs>
+        <w:spacing w:after="160" w:line="259" w:lineRule="auto"/>
+        <w:ind w:left="0" w:right="0" w:firstLine="0"/>
+      </w:pPr>
+      <w:r>
+        <w:tab/>
+      </w:r>
+    </w:p>
+    <w:p>
+      <w:pPr>
+        <w:tabs>
+          <w:tab w:val="left" w:pos="1408"/>
+        </w:tabs>
+        <w:spacing w:after="160" w:line="259" w:lineRule="auto"/>
+        <w:ind w:left="0" w:right="0" w:firstLine="0"/>
+      </w:pPr>
+    </w:p>
+    <w:p>
+      <w:pPr>
+        <w:tabs>
+          <w:tab w:val="left" w:pos="1408"/>
+        </w:tabs>
+        <w:spacing w:after="160" w:line="259" w:lineRule="auto"/>
+        <w:ind w:left="0" w:right="0" w:firstLine="0"/>
+      </w:pPr>
+    </w:p>
+    <w:p>
+      <w:pPr>
+        <w:tabs>
+          <w:tab w:val="left" w:pos="1408"/>
+        </w:tabs>
+        <w:spacing w:after="160" w:line="259" w:lineRule="auto"/>
+        <w:ind w:left="0" w:right="0" w:firstLine="0"/>
+      </w:pPr>
+    </w:p>
+    <w:p>
+      <w:pPr>
+        <w:tabs>
+          <w:tab w:val="left" w:pos="1408"/>
+        </w:tabs>
+        <w:spacing w:after="160" w:line="259" w:lineRule="auto"/>
+        <w:ind w:left="0" w:right="0" w:firstLine="0"/>
+      </w:pPr>
+    </w:p>
+    <w:p>
+      <w:pPr>
+        <w:tabs>
+          <w:tab w:val="left" w:pos="1408"/>
+        </w:tabs>
+        <w:spacing w:after="160" w:line="259" w:lineRule="auto"/>
+        <w:ind w:left="0" w:right="0" w:firstLine="0"/>
+      </w:pPr>
+    </w:p>
+    <w:p>
+      <w:pPr>
+        <w:tabs>
+          <w:tab w:val="left" w:pos="1408"/>
+        </w:tabs>
+        <w:spacing w:after="160" w:line="259" w:lineRule="auto"/>
+        <w:ind w:left="0" w:right="0" w:firstLine="0"/>
+      </w:pPr>
+    </w:p>
+    <w:p>
+      <w:pPr>
+        <w:tabs>
+          <w:tab w:val="left" w:pos="1408"/>
+        </w:tabs>
+        <w:spacing w:after="160" w:line="259" w:lineRule="auto"/>
+        <w:ind w:left="0" w:right="0" w:firstLine="0"/>
+      </w:pPr>
+    </w:p>
+    <w:p>
+      <w:pPr>
+        <w:tabs>
+          <w:tab w:val="left" w:pos="1408"/>
+        </w:tabs>
+        <w:spacing w:after="160" w:line="259" w:lineRule="auto"/>
+        <w:ind w:left="0" w:right="0" w:firstLine="0"/>
+      </w:pPr>
+    </w:p>
+    <w:p>
+      <w:pPr>
+        <w:tabs>
+          <w:tab w:val="left" w:pos="1408"/>
+        </w:tabs>
+        <w:spacing w:after="160" w:line="259" w:lineRule="auto"/>
+        <w:ind w:left="0" w:right="0" w:firstLine="0"/>
+      </w:pPr>
+    </w:p>
+    <w:p>
+      <w:pPr>
+        <w:tabs>
+          <w:tab w:val="left" w:pos="1408"/>
+        </w:tabs>
+        <w:spacing w:after="160" w:line="259" w:lineRule="auto"/>
+        <w:ind w:left="0" w:right="0" w:firstLine="0"/>
+      </w:pPr>
+    </w:p>
+    <w:p>
+      <w:pPr>
+        <w:tabs>
+          <w:tab w:val="left" w:pos="1408"/>
+        </w:tabs>
+        <w:spacing w:after="160" w:line="259" w:lineRule="auto"/>
+        <w:ind w:left="0" w:right="0" w:firstLine="0"/>
+      </w:pPr>
+    </w:p>
+    <w:p>
+      <w:pPr>
+        <w:tabs>
+          <w:tab w:val="left" w:pos="1408"/>
+        </w:tabs>
+        <w:spacing w:after="160" w:line="259" w:lineRule="auto"/>
+        <w:ind w:left="0" w:right="0" w:firstLine="0"/>
+      </w:pPr>
+    </w:p>
+    <w:p>
+      <w:pPr>
+        <w:tabs>
+          <w:tab w:val="left" w:pos="1408"/>
+        </w:tabs>
+        <w:spacing w:after="160" w:line="259" w:lineRule="auto"/>
+        <w:ind w:left="0" w:right="0" w:firstLine="0"/>
+      </w:pPr>
+    </w:p>
+    <w:p>
+      <w:pPr>
+        <w:tabs>
+          <w:tab w:val="left" w:pos="1408"/>
+        </w:tabs>
+        <w:spacing w:after="160" w:line="259" w:lineRule="auto"/>
+        <w:ind w:left="0" w:right="0" w:firstLine="0"/>
+      </w:pPr>
+    </w:p>
+    <w:p>
+      <w:pPr>
+        <w:tabs>
+          <w:tab w:val="left" w:pos="1408"/>
+        </w:tabs>
+        <w:spacing w:after="160" w:line="259" w:lineRule="auto"/>
+        <w:ind w:left="0" w:right="0" w:firstLine="0"/>
+      </w:pPr>
+    </w:p>
+    <w:p>
+      <w:pPr>
+        <w:tabs>
+          <w:tab w:val="left" w:pos="1408"/>
+        </w:tabs>
+        <w:spacing w:after="160" w:line="259" w:lineRule="auto"/>
+        <w:ind w:left="0" w:right="0" w:firstLine="0"/>
+      </w:pPr>
+    </w:p>
+    <w:p>
+      <w:pPr>
+        <w:tabs>
+          <w:tab w:val="left" w:pos="1408"/>
+        </w:tabs>
+        <w:spacing w:after="160" w:line="259" w:lineRule="auto"/>
+        <w:ind w:left="0" w:right="0" w:firstLine="0"/>
+      </w:pPr>
+    </w:p>
+    <w:p>
+      <w:pPr>
+        <w:tabs>
+          <w:tab w:val="left" w:pos="1408"/>
+        </w:tabs>
+        <w:spacing w:after="160" w:line="259" w:lineRule="auto"/>
+        <w:ind w:left="0" w:right="0" w:firstLine="0"/>
+      </w:pPr>
+    </w:p>
+    <w:p>
+      <w:pPr>
+        <w:tabs>
+          <w:tab w:val="left" w:pos="1408"/>
+        </w:tabs>
+        <w:spacing w:after="160" w:line="259" w:lineRule="auto"/>
+        <w:ind w:left="0" w:right="0" w:firstLine="0"/>
+      </w:pPr>
+    </w:p>
+    <w:p>
+      <w:pPr>
+        <w:tabs>
+          <w:tab w:val="left" w:pos="1408"/>
+        </w:tabs>
+        <w:spacing w:after="160" w:line="259" w:lineRule="auto"/>
+        <w:ind w:left="0" w:right="0" w:firstLine="0"/>
+      </w:pPr>
+    </w:p>
+    <w:p>
+      <w:pPr>
+        <w:tabs>
+          <w:tab w:val="left" w:pos="1408"/>
+        </w:tabs>
+        <w:spacing w:after="160" w:line="259" w:lineRule="auto"/>
+        <w:ind w:left="0" w:right="0" w:firstLine="0"/>
+      </w:pPr>
+    </w:p>
+    <w:p>
+      <w:pPr>
+        <w:tabs>
+          <w:tab w:val="left" w:pos="1408"/>
+        </w:tabs>
+        <w:spacing w:after="160" w:line="259" w:lineRule="auto"/>
+        <w:ind w:left="0" w:right="0" w:firstLine="0"/>
+      </w:pPr>
+    </w:p>
+    <w:p>
+      <w:pPr>
+        <w:tabs>
+          <w:tab w:val="left" w:pos="1408"/>
+        </w:tabs>
+        <w:spacing w:after="160" w:line="259" w:lineRule="auto"/>
+        <w:ind w:left="0" w:right="0" w:firstLine="0"/>
+      </w:pPr>
+    </w:p>
+    <w:p>
+      <w:pPr>
+        <w:tabs>
+          <w:tab w:val="left" w:pos="1408"/>
+        </w:tabs>
+        <w:spacing w:after="160" w:line="259" w:lineRule="auto"/>
+        <w:ind w:left="0" w:right="0" w:firstLine="0"/>
+      </w:pPr>
+    </w:p>
+    <w:p>
+      <w:pPr>
+        <w:spacing w:after="36"/>
+        <w:ind w:right="1079"/>
+      </w:pPr>
     </w:p>
     <w:p>
       <w:pPr>
@@ -1378,10 +3682,10 @@
 <file path=word/numbering.xml><?xml version="1.0" encoding="utf-8"?>
 <w:numbering xmlns:wpc="http://schemas.microsoft.com/office/word/2010/wordprocessingCanvas" xmlns:cx="http://schemas.microsoft.com/office/drawing/2014/chartex" xmlns:cx1="http://schemas.microsoft.com/office/drawing/2015/9/8/chartex" xmlns:cx2="http://schemas.microsoft.com/office/drawing/2015/10/21/chartex" xmlns:cx3="http://schemas.microsoft.com/office/drawing/2016/5/9/chartex" xmlns:cx4="http://schemas.microsoft.com/office/drawing/2016/5/10/chartex" xmlns:cx5="http://schemas.microsoft.com/office/drawing/2016/5/11/chartex" xmlns:cx6="http://schemas.microsoft.com/office/drawing/2016/5/12/chartex" xmlns:cx7="http://schemas.microsoft.com/office/drawing/2016/5/13/chartex" xmlns:cx8="http://schemas.microsoft.com/office/drawing/2016/5/14/chartex" xmlns:mc="http://schemas.openxmlformats.org/markup-compatibility/2006" xmlns:aink="http://schemas.microsoft.com/office/drawing/2016/ink" xmlns:am3d="http://schemas.microsoft.com/office/drawing/2017/model3d" xmlns:o="urn:schemas-microsoft-com:office:office" xmlns:oel="http://schemas.microsoft.com/office/2019/extlst" xmlns:r="http://schemas.openxmlformats.org/officeDocument/2006/relationships" xmlns:m="http://schemas.openxmlformats.org/officeDocument/2006/math" xmlns:v="urn:schemas-microsoft-com:vml" xmlns:wp14="http://schemas.microsoft.com/office/word/2010/wordprocessingDrawing" xmlns:wp="http://schemas.openxmlformats.org/drawingml/2006/wordprocessingDrawing" xmlns:w10="urn:schemas-microsoft-com:office:word" xmlns:w="http://schemas.openxmlformats.org/wordprocessingml/2006/main" xmlns:w14="http://schemas.microsoft.com/office/word/2010/wordml" xmlns:w15="http://schemas.microsoft.com/office/word/2012/wordml" xmlns:w16cex="http://schemas.microsoft.com/office/word/2018/wordml/cex" xmlns:w16cid="http://schemas.microsoft.com/office/word/2016/wordml/cid" xmlns:w16="http://schemas.microsoft.com/office/word/2018/wordml" xmlns:w16sdtdh="http://schemas.microsoft.com/office/word/2020/wordml/sdtdatahash" xmlns:w16se="http://schemas.microsoft.com/office/word/2015/wordml/symex" xmlns:wpg="http://schemas.microsoft.com/office/word/2010/wordprocessingGroup" xmlns:wpi="http://schemas.microsoft.com/office/word/2010/wordprocessingInk" xmlns:wne="http://schemas.microsoft.com/office/word/2006/wordml" xmlns:wps="http://schemas.microsoft.com/office/word/2010/wordprocessingShape" mc:Ignorable="w14 w15 w16se w16cid w16 w16cex w16sdtdh wp14">
   <w:abstractNum w:abstractNumId="0" w15:restartNumberingAfterBreak="0">
-    <w:nsid w:val="0F8D49BA"/>
+    <w:nsid w:val="16A860FB"/>
     <w:multiLevelType w:val="hybridMultilevel"/>
-    <w:tmpl w:val="4634A4C8"/>
-    <w:lvl w:ilvl="0" w:tplc="310611E8">
+    <w:tmpl w:val="969C6A08"/>
+    <w:lvl w:ilvl="0" w:tplc="1D6C103C">
       <w:start w:val="1"/>
       <w:numFmt w:val="bullet"/>
       <w:lvlText w:val="•"/>
@@ -1404,7 +3708,7 @@
         <w:vertAlign w:val="baseline"/>
       </w:rPr>
     </w:lvl>
-    <w:lvl w:ilvl="1" w:tplc="742C587A">
+    <w:lvl w:ilvl="1" w:tplc="20DCEA38">
       <w:start w:val="1"/>
       <w:numFmt w:val="bullet"/>
       <w:lvlText w:val="o"/>
@@ -1427,7 +3731,7 @@
         <w:vertAlign w:val="baseline"/>
       </w:rPr>
     </w:lvl>
-    <w:lvl w:ilvl="2" w:tplc="D66EB7AC">
+    <w:lvl w:ilvl="2" w:tplc="29840EF6">
       <w:start w:val="1"/>
       <w:numFmt w:val="bullet"/>
       <w:lvlText w:val="▪"/>
@@ -1450,7 +3754,7 @@
         <w:vertAlign w:val="baseline"/>
       </w:rPr>
     </w:lvl>
-    <w:lvl w:ilvl="3" w:tplc="B0C61D20">
+    <w:lvl w:ilvl="3" w:tplc="3904DE42">
       <w:start w:val="1"/>
       <w:numFmt w:val="bullet"/>
       <w:lvlText w:val="•"/>
@@ -1473,7 +3777,7 @@
         <w:vertAlign w:val="baseline"/>
       </w:rPr>
     </w:lvl>
-    <w:lvl w:ilvl="4" w:tplc="BBA894E2">
+    <w:lvl w:ilvl="4" w:tplc="3252F00E">
       <w:start w:val="1"/>
       <w:numFmt w:val="bullet"/>
       <w:lvlText w:val="o"/>
@@ -1496,7 +3800,7 @@
         <w:vertAlign w:val="baseline"/>
       </w:rPr>
     </w:lvl>
-    <w:lvl w:ilvl="5" w:tplc="21481F02">
+    <w:lvl w:ilvl="5" w:tplc="D9B44A82">
       <w:start w:val="1"/>
       <w:numFmt w:val="bullet"/>
       <w:lvlText w:val="▪"/>
@@ -1519,7 +3823,7 @@
         <w:vertAlign w:val="baseline"/>
       </w:rPr>
     </w:lvl>
-    <w:lvl w:ilvl="6" w:tplc="E4009110">
+    <w:lvl w:ilvl="6" w:tplc="CF4AC494">
       <w:start w:val="1"/>
       <w:numFmt w:val="bullet"/>
       <w:lvlText w:val="•"/>
@@ -1542,7 +3846,7 @@
         <w:vertAlign w:val="baseline"/>
       </w:rPr>
     </w:lvl>
-    <w:lvl w:ilvl="7" w:tplc="98267714">
+    <w:lvl w:ilvl="7" w:tplc="0F36FF2E">
       <w:start w:val="1"/>
       <w:numFmt w:val="bullet"/>
       <w:lvlText w:val="o"/>
@@ -1565,7 +3869,7 @@
         <w:vertAlign w:val="baseline"/>
       </w:rPr>
     </w:lvl>
-    <w:lvl w:ilvl="8" w:tplc="9EF4A26C">
+    <w:lvl w:ilvl="8" w:tplc="164A57A4">
       <w:start w:val="1"/>
       <w:numFmt w:val="bullet"/>
       <w:lvlText w:val="▪"/>
@@ -1589,7 +3893,7 @@
       </w:rPr>
     </w:lvl>
   </w:abstractNum>
-  <w:num w:numId="1" w16cid:durableId="1636448777">
+  <w:num w:numId="1" w16cid:durableId="807013444">
     <w:abstractNumId w:val="0"/>
   </w:num>
 </w:numbering>
@@ -2103,6 +4407,23 @@
       </w:tblCellMar>
     </w:tblPr>
   </w:style>
+  <w:style w:type="paragraph" w:styleId="NormalWeb">
+    <w:name w:val="Normal (Web)"/>
+    <w:basedOn w:val="Normal"/>
+    <w:uiPriority w:val="99"/>
+    <w:semiHidden/>
+    <w:unhideWhenUsed/>
+    <w:rsid w:val="0017114A"/>
+    <w:pPr>
+      <w:spacing w:before="100" w:beforeAutospacing="1" w:after="100" w:afterAutospacing="1" w:line="240" w:lineRule="auto"/>
+      <w:ind w:left="0" w:right="0" w:firstLine="0"/>
+    </w:pPr>
+    <w:rPr>
+      <w:rFonts w:ascii="Times New Roman" w:eastAsia="Times New Roman" w:hAnsi="Times New Roman" w:cs="Times New Roman"/>
+      <w:color w:val="auto"/>
+      <w:szCs w:val="24"/>
+    </w:rPr>
+  </w:style>
 </w:styles>
 </file>
 

</xml_diff>